<commit_message>
revision delineacion de la investigacion
</commit_message>
<xml_diff>
--- a/FormatoAPAGeneral.docx
+++ b/FormatoAPAGeneral.docx
@@ -4492,7 +4492,6 @@
           <w:id w:val="-1475203964"/>
           <w:citation/>
         </w:sdtPr>
-        <w:sdtEndPr/>
         <w:sdtContent>
           <w:r>
             <w:rPr>
@@ -4568,7 +4567,6 @@
           <w:id w:val="-34503484"/>
           <w:citation/>
         </w:sdtPr>
-        <w:sdtEndPr/>
         <w:sdtContent>
           <w:r>
             <w:rPr>
@@ -4792,7 +4790,6 @@
           <w:id w:val="778367984"/>
           <w:citation/>
         </w:sdtPr>
-        <w:sdtEndPr/>
         <w:sdtContent>
           <w:r>
             <w:rPr>
@@ -5438,15 +5435,11 @@
       <w:pPr>
         <w:pStyle w:val="Ttulo2"/>
         <w:rPr>
-          <w:b w:val="0"/>
-          <w:bCs w:val="0"/>
-          <w:lang w:val="es-ES"/>
-        </w:rPr>
-      </w:pPr>
-      <w:r>
-        <w:rPr>
-          <w:b w:val="0"/>
-          <w:bCs w:val="0"/>
+          <w:lang w:val="es-ES"/>
+        </w:rPr>
+      </w:pPr>
+      <w:r>
+        <w:rPr>
           <w:lang w:val="es-ES"/>
         </w:rPr>
         <w:lastRenderedPageBreak/>
@@ -5454,16 +5447,12 @@
       </w:r>
       <w:r>
         <w:rPr>
-          <w:b w:val="0"/>
-          <w:bCs w:val="0"/>
           <w:lang w:val="es-ES"/>
         </w:rPr>
         <w:t>piloto,</w:t>
       </w:r>
       <w:r>
         <w:rPr>
-          <w:b w:val="0"/>
-          <w:bCs w:val="0"/>
           <w:lang w:val="es-ES"/>
         </w:rPr>
         <w:t xml:space="preserve"> se considera utilizar la metodología Scrum.</w:t>
@@ -5618,7 +5607,6 @@
           <w:id w:val="-206029322"/>
           <w:citation/>
         </w:sdtPr>
-        <w:sdtEndPr/>
         <w:sdtContent>
           <w:r>
             <w:rPr>
@@ -5691,15 +5679,11 @@
       <w:pPr>
         <w:pStyle w:val="Ttulo2"/>
         <w:rPr>
-          <w:b w:val="0"/>
-          <w:bCs w:val="0"/>
-          <w:lang w:val="es-ES"/>
-        </w:rPr>
-      </w:pPr>
-      <w:r>
-        <w:rPr>
-          <w:b w:val="0"/>
-          <w:bCs w:val="0"/>
+          <w:lang w:val="es-ES"/>
+        </w:rPr>
+      </w:pPr>
+      <w:r>
+        <w:rPr>
           <w:lang w:val="es-ES"/>
         </w:rPr>
         <w:t>Un dato nos permite describir un objeto. Dicho objeto podemos llamarlo entidad, por ejemplo, una casa en la que viven personas. La casa es la entidad y la cantidad de personas que viven en la casa son un dato, que en este caso es numérico.</w:t>
@@ -5709,8 +5693,6 @@
       <w:pPr>
         <w:pStyle w:val="Ttulo2"/>
         <w:rPr>
-          <w:b w:val="0"/>
-          <w:bCs w:val="0"/>
           <w:lang w:val="es-ES"/>
         </w:rPr>
       </w:pPr>
@@ -5719,31 +5701,23 @@
       <w:pPr>
         <w:pStyle w:val="Ttulo2"/>
         <w:rPr>
-          <w:b w:val="0"/>
-          <w:bCs w:val="0"/>
-          <w:lang w:val="es-ES"/>
-        </w:rPr>
-      </w:pPr>
-      <w:r>
-        <w:rPr>
-          <w:b w:val="0"/>
-          <w:bCs w:val="0"/>
+          <w:lang w:val="es-ES"/>
+        </w:rPr>
+      </w:pPr>
+      <w:r>
+        <w:rPr>
           <w:lang w:val="es-ES"/>
         </w:rPr>
         <w:t xml:space="preserve">Hay diferentes tipos de datos que se pueden tener en una base de datos: caracteres, numéricos, imágenes, fechas, monedas, texto, bit, decimales y varchar. Hay bases de datos más o menos adecuadas según el tipo de dato, y hay un proceso para convertir un dato en información, pues un solo dato por </w:t>
       </w:r>
       <w:r>
         <w:rPr>
-          <w:b w:val="0"/>
-          <w:bCs w:val="0"/>
           <w:lang w:val="es-ES"/>
         </w:rPr>
         <w:t>sí</w:t>
       </w:r>
       <w:r>
         <w:rPr>
-          <w:b w:val="0"/>
-          <w:bCs w:val="0"/>
           <w:lang w:val="es-ES"/>
         </w:rPr>
         <w:t xml:space="preserve"> mismo no representa nada si no lo vemos en contraste con otros. Así se identifican comportamientos.</w:t>
@@ -5753,8 +5727,6 @@
       <w:pPr>
         <w:pStyle w:val="Ttulo2"/>
         <w:rPr>
-          <w:b w:val="0"/>
-          <w:bCs w:val="0"/>
           <w:lang w:val="es-ES"/>
         </w:rPr>
       </w:pPr>
@@ -5763,15 +5735,11 @@
       <w:pPr>
         <w:pStyle w:val="Ttulo2"/>
         <w:rPr>
-          <w:b w:val="0"/>
-          <w:bCs w:val="0"/>
-          <w:lang w:val="es-ES"/>
-        </w:rPr>
-      </w:pPr>
-      <w:r>
-        <w:rPr>
-          <w:b w:val="0"/>
-          <w:bCs w:val="0"/>
+          <w:lang w:val="es-ES"/>
+        </w:rPr>
+      </w:pPr>
+      <w:r>
+        <w:rPr>
           <w:lang w:val="es-ES"/>
         </w:rPr>
         <w:t>Esto es solo un poco de lo que puedes aprender en el Curso de Fundamentos de Bases de Datos. Las empresas y las personas necesitan de las bases de datos en su vida diaria. Las utilizamos más de lo que nos imaginamos, cada vez que usamos el teléfono, hacemos una compra o cuando hacemos una transacción bancaria. Si estás empezando un proyecto nuevo o vas a aprender a programar vale la pena tener muy claro el funcionamiento de las bases de datos.</w:t>
@@ -5919,7 +5887,6 @@
           <w:id w:val="-2131854248"/>
           <w:citation/>
         </w:sdtPr>
-        <w:sdtEndPr/>
         <w:sdtContent>
           <w:r>
             <w:rPr>
@@ -6019,7 +5986,6 @@
           <w:id w:val="-1605264947"/>
           <w:citation/>
         </w:sdtPr>
-        <w:sdtEndPr/>
         <w:sdtContent>
           <w:r>
             <w:rPr>
@@ -6216,7 +6182,6 @@
           <w:id w:val="-1372219235"/>
           <w:citation/>
         </w:sdtPr>
-        <w:sdtEndPr/>
         <w:sdtContent>
           <w:r>
             <w:rPr>
@@ -6458,7 +6423,6 @@
           <w:id w:val="1044634166"/>
           <w:citation/>
         </w:sdtPr>
-        <w:sdtEndPr/>
         <w:sdtContent>
           <w:r>
             <w:rPr>
@@ -8168,7 +8132,6 @@
           <w:id w:val="-1543200838"/>
           <w:citation/>
         </w:sdtPr>
-        <w:sdtEndPr/>
         <w:sdtContent>
           <w:r>
             <w:rPr>
@@ -8348,7 +8311,6 @@
           <w:id w:val="937023331"/>
           <w:citation/>
         </w:sdtPr>
-        <w:sdtEndPr/>
         <w:sdtContent>
           <w:r>
             <w:rPr>
@@ -9880,124 +9842,109 @@
     </w:p>
     <w:p>
       <w:pPr>
-        <w:rPr>
-          <w:color w:val="FF0000"/>
-          <w:highlight w:val="black"/>
-          <w:lang w:val="es-ES"/>
-        </w:rPr>
-      </w:pPr>
-      <w:r>
-        <w:rPr>
-          <w:color w:val="FF0000"/>
-          <w:highlight w:val="black"/>
-          <w:lang w:val="es-ES"/>
-        </w:rPr>
-        <w:t>MARCAR OBJETIVOS</w:t>
-      </w:r>
-    </w:p>
-    <w:p>
-      <w:pPr>
-        <w:rPr>
-          <w:color w:val="FF0000"/>
-          <w:lang w:val="es-ES"/>
-        </w:rPr>
-      </w:pPr>
-      <w:r>
-        <w:rPr>
-          <w:color w:val="FF0000"/>
-          <w:highlight w:val="black"/>
-          <w:lang w:val="es-ES"/>
-        </w:rPr>
-        <w:t>LLEVAR TEORIA DE ENTREVISTAS AL MARCO TEORICO</w:t>
-      </w:r>
-    </w:p>
-    <w:p>
-      <w:pPr>
-        <w:rPr>
-          <w:color w:val="FF0000"/>
-          <w:lang w:val="es-ES"/>
-        </w:rPr>
-      </w:pPr>
-      <w:r>
-        <w:rPr>
-          <w:color w:val="FF0000"/>
-          <w:lang w:val="es-ES"/>
-        </w:rPr>
-        <w:t>ENTREVISTAS DETERMINAR CARACTERISTICAS</w:t>
-      </w:r>
-    </w:p>
-    <w:p>
-      <w:pPr>
-        <w:rPr>
-          <w:color w:val="FF0000"/>
-          <w:lang w:val="es-ES"/>
-        </w:rPr>
-      </w:pPr>
-      <w:r>
-        <w:rPr>
-          <w:color w:val="FF0000"/>
-          <w:lang w:val="es-ES"/>
-        </w:rPr>
-        <w:t>ENTREVISTAS A LO LARGO DE TODO EL PROYECTO</w:t>
-      </w:r>
-    </w:p>
-    <w:p>
-      <w:pPr>
-        <w:rPr>
-          <w:color w:val="FF0000"/>
-          <w:lang w:val="es-ES"/>
-        </w:rPr>
-      </w:pPr>
-      <w:r>
-        <w:rPr>
-          <w:color w:val="FF0000"/>
-          <w:lang w:val="es-ES"/>
-        </w:rPr>
-        <w:t>DETERMINAR EL FINAL DEL PROYECTO</w:t>
-      </w:r>
-    </w:p>
-    <w:p>
-      <w:pPr>
-        <w:rPr>
-          <w:color w:val="FF0000"/>
-          <w:lang w:val="es-ES"/>
-        </w:rPr>
-      </w:pPr>
-      <w:r>
-        <w:rPr>
-          <w:color w:val="FF0000"/>
-          <w:lang w:val="es-ES"/>
-        </w:rPr>
-        <w:t xml:space="preserve">ALCANCE BIEN </w:t>
-      </w:r>
-      <w:r>
-        <w:rPr>
-          <w:color w:val="FF0000"/>
-          <w:lang w:val="es-ES"/>
-        </w:rPr>
-        <w:t>EL ALCANCE</w:t>
-      </w:r>
-    </w:p>
-    <w:p>
-      <w:pPr>
-        <w:rPr>
-          <w:lang w:val="es-ES"/>
-        </w:rPr>
-      </w:pPr>
-      <w:r>
-        <w:rPr>
-          <w:color w:val="FF0000"/>
-          <w:lang w:val="es-ES"/>
-        </w:rPr>
-        <w:t>OBJETIVO DE ENTREVISTA DETERMINAR HISTORIAS DE USUARIO</w:t>
-      </w:r>
-    </w:p>
-    <w:p>
-      <w:pPr>
-        <w:rPr>
-          <w:lang w:val="es-ES"/>
-        </w:rPr>
-      </w:pPr>
+        <w:pStyle w:val="Ttulo2"/>
+        <w:rPr>
+          <w:lang w:val="es-ES"/>
+        </w:rPr>
+      </w:pPr>
+      <w:r>
+        <w:rPr>
+          <w:lang w:val="es-ES"/>
+        </w:rPr>
+        <w:t>Objetivo</w:t>
+      </w:r>
+    </w:p>
+    <w:p>
+      <w:pPr>
+        <w:pStyle w:val="Prrafodelista"/>
+        <w:numPr>
+          <w:ilvl w:val="0"/>
+          <w:numId w:val="25"/>
+        </w:numPr>
+        <w:rPr>
+          <w:lang w:val="es-ES"/>
+        </w:rPr>
+      </w:pPr>
+      <w:r>
+        <w:rPr>
+          <w:lang w:val="es-ES"/>
+        </w:rPr>
+        <w:t>Conocer el modelo de dominio y modelo de negocio de la empresa</w:t>
+      </w:r>
+    </w:p>
+    <w:p>
+      <w:pPr>
+        <w:rPr>
+          <w:lang w:val="es-ES"/>
+        </w:rPr>
+      </w:pPr>
+    </w:p>
+    <w:p>
+      <w:pPr>
+        <w:pStyle w:val="Prrafodelista"/>
+        <w:numPr>
+          <w:ilvl w:val="0"/>
+          <w:numId w:val="25"/>
+        </w:numPr>
+        <w:rPr>
+          <w:lang w:val="es-ES"/>
+        </w:rPr>
+      </w:pPr>
+      <w:r>
+        <w:rPr>
+          <w:lang w:val="es-ES"/>
+        </w:rPr>
+        <w:t>Obtener las historias de usuario</w:t>
+      </w:r>
+    </w:p>
+    <w:p>
+      <w:pPr>
+        <w:pStyle w:val="Ttulo2"/>
+        <w:rPr>
+          <w:lang w:val="es-ES"/>
+        </w:rPr>
+      </w:pPr>
+      <w:r>
+        <w:rPr>
+          <w:lang w:val="es-ES"/>
+        </w:rPr>
+        <w:t>Alcance</w:t>
+      </w:r>
+    </w:p>
+    <w:p>
+      <w:pPr>
+        <w:ind w:firstLine="720"/>
+        <w:rPr>
+          <w:lang w:val="es-ES"/>
+        </w:rPr>
+      </w:pPr>
+      <w:r>
+        <w:rPr>
+          <w:lang w:val="es-ES"/>
+        </w:rPr>
+        <w:t>El alcance del proyecto se mantendrá según lo especificado. Sin embargo, de acuerdo a la planificación de cada módulo se podrán modificar funcionalidades internas sin afectar el alcance global del proyecto.</w:t>
+      </w:r>
+    </w:p>
+    <w:p>
+      <w:pPr>
+        <w:rPr>
+          <w:lang w:val="es-ES"/>
+        </w:rPr>
+      </w:pPr>
+    </w:p>
+    <w:p>
+      <w:pPr>
+        <w:pStyle w:val="Ttulo2"/>
+        <w:rPr>
+          <w:lang w:val="es-ES"/>
+        </w:rPr>
+      </w:pPr>
+      <w:r>
+        <w:rPr>
+          <w:lang w:val="es-ES"/>
+        </w:rPr>
+        <w:t>Tipos de entrevista</w:t>
+      </w:r>
     </w:p>
     <w:p>
       <w:pPr>
@@ -10015,57 +9962,29 @@
         <w:rPr>
           <w:lang w:val="es-BO"/>
         </w:rPr>
-        <w:t xml:space="preserve">Las </w:t>
-      </w:r>
-      <w:r>
+        <w:t xml:space="preserve">Las entrevistas serán semi estructuradas en ambientes relajados (cafetería, caminata), para así permitir el flujo libre de las verdaderas ideas del cliente sobre su producto final, pero con un marco delimitado sobre el contenido a tomar en cada entrevista y los objetivos de cada entrevista. Las entrevistas se realizarán a las personas que ocupan los siguientes cargos en la empresa Urban Style. </w:t>
+      </w:r>
+    </w:p>
+    <w:p>
+      <w:pPr>
         <w:rPr>
           <w:lang w:val="es-BO"/>
         </w:rPr>
-        <w:t>entrevistas serán</w:t>
-      </w:r>
-      <w:r>
-        <w:rPr>
-          <w:lang w:val="es-BO"/>
-        </w:rPr>
-        <w:t xml:space="preserve"> informales en ambientes relajados (cafetería, caminata)</w:t>
-      </w:r>
-      <w:r>
-        <w:rPr>
-          <w:lang w:val="es-BO"/>
-        </w:rPr>
-        <w:t>, para así permitir el flujo libre de las verdaderas ideas del cliente sobre su producto final,</w:t>
-      </w:r>
-      <w:r>
-        <w:rPr>
-          <w:lang w:val="es-BO"/>
-        </w:rPr>
-        <w:t xml:space="preserve"> pero con un marco delimitado sobre el contenido a tomar en cada entrevista y los </w:t>
-      </w:r>
-      <w:r>
-        <w:rPr>
-          <w:lang w:val="es-BO"/>
-        </w:rPr>
-        <w:t>objetivos de cada entrevista</w:t>
-      </w:r>
-      <w:r>
-        <w:rPr>
-          <w:lang w:val="es-BO"/>
-        </w:rPr>
-        <w:t xml:space="preserve">. </w:t>
-      </w:r>
-      <w:r>
-        <w:rPr>
-          <w:lang w:val="es-BO"/>
-        </w:rPr>
-        <w:t>Las entrevistas se realizarán a las personas que ocupan los siguientes cargos en la empresa Urban Style.</w:t>
-      </w:r>
-    </w:p>
-    <w:p>
-      <w:pPr>
-        <w:rPr>
-          <w:lang w:val="es-BO"/>
-        </w:rPr>
-      </w:pPr>
+      </w:pPr>
+    </w:p>
+    <w:p>
+      <w:pPr>
+        <w:pStyle w:val="Ttulo2"/>
+        <w:rPr>
+          <w:lang w:val="es-ES"/>
+        </w:rPr>
+      </w:pPr>
+      <w:r>
+        <w:rPr>
+          <w:lang w:val="es-ES"/>
+        </w:rPr>
+        <w:t>Personas o cargos a entrevistar</w:t>
+      </w:r>
     </w:p>
     <w:p>
       <w:pPr>
@@ -10157,11 +10076,283 @@
         <w:rPr>
           <w:lang w:val="es-BO"/>
         </w:rPr>
+        <w:lastRenderedPageBreak/>
         <w:t>Asesor de marketing</w:t>
       </w:r>
     </w:p>
     <w:p>
       <w:pPr>
+        <w:pStyle w:val="Prrafodelista"/>
+        <w:rPr>
+          <w:lang w:val="es-BO"/>
+        </w:rPr>
+      </w:pPr>
+    </w:p>
+    <w:p>
+      <w:pPr>
+        <w:pStyle w:val="Ttulo2"/>
+        <w:rPr>
+          <w:lang w:val="es-ES"/>
+        </w:rPr>
+      </w:pPr>
+      <w:r>
+        <w:rPr>
+          <w:lang w:val="es-ES"/>
+        </w:rPr>
+        <w:t>Formato de entrevista</w:t>
+      </w:r>
+    </w:p>
+    <w:p>
+      <w:pPr>
+        <w:rPr>
+          <w:lang w:val="es-BO"/>
+        </w:rPr>
+      </w:pPr>
+    </w:p>
+    <w:p>
+      <w:pPr>
+        <w:rPr>
+          <w:lang w:val="es-ES"/>
+        </w:rPr>
+      </w:pPr>
+    </w:p>
+    <w:p>
+      <w:pPr>
+        <w:rPr>
+          <w:lang w:val="es-ES"/>
+        </w:rPr>
+      </w:pPr>
+    </w:p>
+    <w:p>
+      <w:pPr>
+        <w:rPr>
+          <w:lang w:val="es-ES"/>
+        </w:rPr>
+      </w:pPr>
+    </w:p>
+    <w:p>
+      <w:pPr>
+        <w:rPr>
+          <w:lang w:val="es-ES"/>
+        </w:rPr>
+      </w:pPr>
+    </w:p>
+    <w:p>
+      <w:pPr>
+        <w:rPr>
+          <w:lang w:val="es-ES"/>
+        </w:rPr>
+      </w:pPr>
+    </w:p>
+    <w:p>
+      <w:pPr>
+        <w:rPr>
+          <w:color w:val="FF0000"/>
+          <w:highlight w:val="black"/>
+          <w:lang w:val="es-ES"/>
+        </w:rPr>
+      </w:pPr>
+      <w:r>
+        <w:rPr>
+          <w:color w:val="FF0000"/>
+          <w:highlight w:val="black"/>
+          <w:lang w:val="es-ES"/>
+        </w:rPr>
+        <w:t>MARCAR OBJETIVOS</w:t>
+      </w:r>
+    </w:p>
+    <w:p>
+      <w:pPr>
+        <w:rPr>
+          <w:color w:val="FF0000"/>
+          <w:lang w:val="es-ES"/>
+        </w:rPr>
+      </w:pPr>
+      <w:r>
+        <w:rPr>
+          <w:color w:val="FF0000"/>
+          <w:highlight w:val="black"/>
+          <w:lang w:val="es-ES"/>
+        </w:rPr>
+        <w:t>LLEVAR TEORIA DE ENTREVISTAS AL MARCO TEORICO</w:t>
+      </w:r>
+    </w:p>
+    <w:p>
+      <w:pPr>
+        <w:rPr>
+          <w:color w:val="FF0000"/>
+          <w:lang w:val="es-ES"/>
+        </w:rPr>
+      </w:pPr>
+      <w:r>
+        <w:rPr>
+          <w:color w:val="FF0000"/>
+          <w:lang w:val="es-ES"/>
+        </w:rPr>
+        <w:t>ENTREVISTAS DETERMINAR CARACTERISTICAS</w:t>
+      </w:r>
+    </w:p>
+    <w:p>
+      <w:pPr>
+        <w:rPr>
+          <w:color w:val="FF0000"/>
+          <w:lang w:val="es-ES"/>
+        </w:rPr>
+      </w:pPr>
+      <w:r>
+        <w:rPr>
+          <w:color w:val="FF0000"/>
+          <w:lang w:val="es-ES"/>
+        </w:rPr>
+        <w:t>ENTREVISTAS A LO LARGO DE TODO EL PROYECTO</w:t>
+      </w:r>
+    </w:p>
+    <w:p>
+      <w:pPr>
+        <w:rPr>
+          <w:color w:val="FF0000"/>
+          <w:lang w:val="es-ES"/>
+        </w:rPr>
+      </w:pPr>
+      <w:r>
+        <w:rPr>
+          <w:color w:val="FF0000"/>
+          <w:lang w:val="es-ES"/>
+        </w:rPr>
+        <w:t>DETERMINAR EL FINAL DEL PROYECTO</w:t>
+      </w:r>
+    </w:p>
+    <w:p>
+      <w:pPr>
+        <w:rPr>
+          <w:color w:val="FF0000"/>
+          <w:lang w:val="es-ES"/>
+        </w:rPr>
+      </w:pPr>
+      <w:r>
+        <w:rPr>
+          <w:color w:val="FF0000"/>
+          <w:lang w:val="es-ES"/>
+        </w:rPr>
+        <w:t xml:space="preserve">ALCANCE BIEN </w:t>
+      </w:r>
+      <w:r>
+        <w:rPr>
+          <w:color w:val="FF0000"/>
+          <w:lang w:val="es-ES"/>
+        </w:rPr>
+        <w:t>EL ALCANCE</w:t>
+      </w:r>
+    </w:p>
+    <w:p>
+      <w:pPr>
+        <w:rPr>
+          <w:lang w:val="es-ES"/>
+        </w:rPr>
+      </w:pPr>
+      <w:r>
+        <w:rPr>
+          <w:color w:val="FF0000"/>
+          <w:lang w:val="es-ES"/>
+        </w:rPr>
+        <w:t>OBJETIVO DE ENTREVISTA DETERMINAR HISTORIAS DE USUARIO</w:t>
+      </w:r>
+    </w:p>
+    <w:p>
+      <w:pPr>
+        <w:rPr>
+          <w:lang w:val="es-ES"/>
+        </w:rPr>
+      </w:pPr>
+    </w:p>
+    <w:p>
+      <w:pPr>
+        <w:rPr>
+          <w:lang w:val="es-BO"/>
+        </w:rPr>
+      </w:pPr>
+      <w:r>
+        <w:rPr>
+          <w:lang w:val="es-ES"/>
+        </w:rPr>
+        <w:tab/>
+      </w:r>
+      <w:r>
+        <w:rPr>
+          <w:lang w:val="es-BO"/>
+        </w:rPr>
+        <w:t xml:space="preserve">Las </w:t>
+      </w:r>
+      <w:r>
+        <w:rPr>
+          <w:lang w:val="es-BO"/>
+        </w:rPr>
+        <w:t>entrevistas serán</w:t>
+      </w:r>
+      <w:r>
+        <w:rPr>
+          <w:lang w:val="es-BO"/>
+        </w:rPr>
+        <w:t xml:space="preserve"> semi estructuradas</w:t>
+      </w:r>
+      <w:r>
+        <w:rPr>
+          <w:lang w:val="es-BO"/>
+        </w:rPr>
+        <w:t xml:space="preserve"> en ambientes relajados (cafetería, caminata)</w:t>
+      </w:r>
+      <w:r>
+        <w:rPr>
+          <w:lang w:val="es-BO"/>
+        </w:rPr>
+        <w:t>, para así permitir el flujo libre de las verdaderas ideas del cliente sobre su producto final,</w:t>
+      </w:r>
+      <w:r>
+        <w:rPr>
+          <w:lang w:val="es-BO"/>
+        </w:rPr>
+        <w:t xml:space="preserve"> pero con un marco delimitado sobre el contenido a tomar en cada entrevista y los </w:t>
+      </w:r>
+      <w:r>
+        <w:rPr>
+          <w:lang w:val="es-BO"/>
+        </w:rPr>
+        <w:t>objetivos de cada entrevista</w:t>
+      </w:r>
+      <w:r>
+        <w:rPr>
+          <w:lang w:val="es-BO"/>
+        </w:rPr>
+        <w:t xml:space="preserve">. </w:t>
+      </w:r>
+      <w:r>
+        <w:rPr>
+          <w:lang w:val="es-BO"/>
+        </w:rPr>
+        <w:t>Las entrevistas se realizarán a las personas que ocupan los siguientes cargos en la empresa Urban Style.</w:t>
+      </w:r>
+      <w:r>
+        <w:rPr>
+          <w:lang w:val="es-BO"/>
+        </w:rPr>
+        <w:t xml:space="preserve"> El objetivo de la entrevista es obtener las historias de usuario sobre </w:t>
+      </w:r>
+      <w:r>
+        <w:rPr>
+          <w:lang w:val="es-BO"/>
+        </w:rPr>
+        <w:t>cada modulo o funcionalidad que se requiera para completar el alcance del proyecto.</w:t>
+      </w:r>
+    </w:p>
+    <w:p>
+      <w:pPr>
+        <w:rPr>
+          <w:lang w:val="es-BO"/>
+        </w:rPr>
+      </w:pPr>
+    </w:p>
+    <w:p>
+      <w:pPr>
         <w:rPr>
           <w:lang w:val="es-ES"/>
         </w:rPr>
@@ -10184,43 +10375,94 @@
         <w:rPr>
           <w:lang w:val="es-ES"/>
         </w:rPr>
-        <w:t>realizarán múltiples entrevistas inicialmente para poder concretar los modelos de negocio y de dominio de esta empresa. Luego, se realizarán entrevistas cada finalización de sprint para realizar la retroalimentación sobre el trabajo realizado.</w:t>
-      </w:r>
-      <w:r>
-        <w:rPr>
-          <w:lang w:val="es-ES"/>
-        </w:rPr>
-        <w:t xml:space="preserve"> Las entrevistas se </w:t>
-      </w:r>
-      <w:r>
-        <w:rPr>
-          <w:lang w:val="es-ES"/>
-        </w:rPr>
-        <w:t>basarán</w:t>
-      </w:r>
-      <w:r>
-        <w:rPr>
-          <w:lang w:val="es-ES"/>
-        </w:rPr>
-        <w:t xml:space="preserve"> </w:t>
-      </w:r>
-      <w:r>
-        <w:rPr>
-          <w:lang w:val="es-ES"/>
-        </w:rPr>
-        <w:t>en el documento sobre entrevistas en investigación cualitativa.</w:t>
-      </w:r>
-    </w:p>
-    <w:p>
-      <w:pPr>
-        <w:ind w:firstLine="360"/>
-        <w:rPr>
-          <w:lang w:val="es-ES"/>
-        </w:rPr>
-      </w:pPr>
-    </w:p>
-    <w:p>
-      <w:pPr>
+        <w:t>realizarán múltiples entrevistas inicialmente para poder concretar los modelos de negocio y de dominio de esta empresa. Luego, se realizarán entrevistas cada finalización de sprint para realizar la retroalimentación sobre el trabajo realizado</w:t>
+      </w:r>
+      <w:r>
+        <w:rPr>
+          <w:lang w:val="es-ES"/>
+        </w:rPr>
+        <w:t xml:space="preserve"> y revisar las historias de usuario para el siguiente sprint</w:t>
+      </w:r>
+      <w:r>
+        <w:rPr>
+          <w:lang w:val="es-ES"/>
+        </w:rPr>
+        <w:t>.</w:t>
+      </w:r>
+    </w:p>
+    <w:p>
+      <w:pPr>
+        <w:rPr>
+          <w:lang w:val="es-ES"/>
+        </w:rPr>
+      </w:pPr>
+    </w:p>
+    <w:p>
+      <w:pPr>
+        <w:rPr>
+          <w:lang w:val="es-ES"/>
+        </w:rPr>
+      </w:pPr>
+    </w:p>
+    <w:p>
+      <w:pPr>
+        <w:rPr>
+          <w:lang w:val="es-ES"/>
+        </w:rPr>
+      </w:pPr>
+    </w:p>
+    <w:p>
+      <w:pPr>
+        <w:pStyle w:val="Ttulo2"/>
+        <w:rPr>
+          <w:lang w:val="es-ES"/>
+        </w:rPr>
+      </w:pPr>
+      <w:r>
+        <w:rPr>
+          <w:lang w:val="es-ES"/>
+        </w:rPr>
+        <w:t>Observación</w:t>
+      </w:r>
+    </w:p>
+    <w:p>
+      <w:pPr>
+        <w:pStyle w:val="Ttulo2"/>
+        <w:rPr>
+          <w:lang w:val="es-ES"/>
+        </w:rPr>
+      </w:pPr>
+      <w:r>
+        <w:rPr>
+          <w:lang w:val="es-ES"/>
+        </w:rPr>
+        <w:t>Objetivo</w:t>
+      </w:r>
+    </w:p>
+    <w:p>
+      <w:pPr>
+        <w:rPr>
+          <w:lang w:val="es-ES"/>
+        </w:rPr>
+      </w:pPr>
+      <w:r>
+        <w:rPr>
+          <w:lang w:val="es-ES"/>
+        </w:rPr>
+        <w:tab/>
+        <w:t>El objetivo de las sesiones de observación será determinar los procesos de la empresa de acuerdo a los módulos y alcance establecido para el proyecto.</w:t>
+      </w:r>
+    </w:p>
+    <w:p>
+      <w:pPr>
+        <w:rPr>
+          <w:lang w:val="es-ES"/>
+        </w:rPr>
+      </w:pPr>
+    </w:p>
+    <w:p>
+      <w:pPr>
+        <w:pStyle w:val="Ttulo2"/>
         <w:rPr>
           <w:lang w:val="es-ES"/>
         </w:rPr>
@@ -10230,1015 +10472,28 @@
           <w:lang w:val="es-ES"/>
         </w:rPr>
         <w:lastRenderedPageBreak/>
-        <w:t>Una entrevista de investigación es aquella conversación cara a cara que se da entre el investigador (entrevistador) y el sujeto de estudio (entrevistado).</w:t>
-      </w:r>
-    </w:p>
-    <w:p>
-      <w:pPr>
-        <w:rPr>
-          <w:lang w:val="es-ES"/>
-        </w:rPr>
-      </w:pPr>
-    </w:p>
-    <w:p>
-      <w:pPr>
-        <w:rPr>
-          <w:lang w:val="es-ES"/>
-        </w:rPr>
-      </w:pPr>
-    </w:p>
-    <w:p>
-      <w:pPr>
-        <w:rPr>
-          <w:lang w:val="es-ES"/>
-        </w:rPr>
-      </w:pPr>
-      <w:r>
-        <w:rPr>
-          <w:lang w:val="es-ES"/>
-        </w:rPr>
-        <w:t>El fin de este tipo de entrevista es obtener información relevante sobre un tema de estudio, a través de respuestas verbales dadas por el sujeto de estudio.</w:t>
-      </w:r>
-    </w:p>
-    <w:p>
-      <w:pPr>
-        <w:rPr>
-          <w:lang w:val="es-ES"/>
-        </w:rPr>
-      </w:pPr>
-      <w:r>
-        <w:rPr>
-          <w:lang w:val="es-ES"/>
-        </w:rPr>
-        <w:t>características de la investigación científica</w:t>
-      </w:r>
-    </w:p>
-    <w:p>
-      <w:pPr>
-        <w:rPr>
-          <w:lang w:val="es-ES"/>
-        </w:rPr>
-      </w:pPr>
-      <w:r>
-        <w:rPr>
-          <w:lang w:val="es-ES"/>
-        </w:rPr>
-        <w:t>Este tipo de entrevista se centra en unos interrogantes puntuales, relacionados con un problema propuesto.</w:t>
-      </w:r>
-    </w:p>
-    <w:p>
-      <w:pPr>
-        <w:rPr>
-          <w:lang w:val="es-ES"/>
-        </w:rPr>
-      </w:pPr>
-    </w:p>
-    <w:p>
-      <w:pPr>
-        <w:rPr>
-          <w:lang w:val="es-ES"/>
-        </w:rPr>
-      </w:pPr>
-      <w:r>
-        <w:rPr>
-          <w:lang w:val="es-ES"/>
-        </w:rPr>
-        <w:t>Por su naturaleza más flexible, se considera que a través de la entrevista se pueden obtener más y mejor información que la que se derivaría de un cuestionario (</w:t>
-      </w:r>
-      <w:proofErr w:type="spellStart"/>
-      <w:r>
-        <w:rPr>
-          <w:lang w:val="es-ES"/>
-        </w:rPr>
-        <w:t>Dudovskiy</w:t>
-      </w:r>
-      <w:proofErr w:type="spellEnd"/>
-      <w:r>
-        <w:rPr>
-          <w:lang w:val="es-ES"/>
-        </w:rPr>
-        <w:t>, 2017).</w:t>
-      </w:r>
-    </w:p>
-    <w:p>
-      <w:pPr>
-        <w:rPr>
-          <w:lang w:val="es-ES"/>
-        </w:rPr>
-      </w:pPr>
-    </w:p>
-    <w:p>
-      <w:pPr>
-        <w:rPr>
-          <w:lang w:val="es-ES"/>
-        </w:rPr>
-      </w:pPr>
-      <w:r>
-        <w:rPr>
-          <w:lang w:val="es-ES"/>
-        </w:rPr>
-        <w:t>Se caracteriza porque el investigador puede explicar de forma personal el tema que será tratado durante la entrevista.</w:t>
-      </w:r>
-    </w:p>
-    <w:p>
-      <w:pPr>
-        <w:rPr>
-          <w:lang w:val="es-ES"/>
-        </w:rPr>
-      </w:pPr>
-    </w:p>
-    <w:p>
-      <w:pPr>
-        <w:rPr>
-          <w:lang w:val="es-ES"/>
-        </w:rPr>
-      </w:pPr>
-      <w:r>
-        <w:rPr>
-          <w:lang w:val="es-ES"/>
-        </w:rPr>
-        <w:t>De esta manera, si existen inquietudes por parte del sujeto de estudio, las podrá plantear de forma abierta y le serán resueltas inmediatamente. Todo esto asegura que haya unas mejores respuestas.</w:t>
-      </w:r>
-    </w:p>
-    <w:p>
-      <w:pPr>
-        <w:rPr>
-          <w:lang w:val="es-ES"/>
-        </w:rPr>
-      </w:pPr>
-    </w:p>
-    <w:p>
-      <w:pPr>
-        <w:rPr>
-          <w:lang w:val="es-ES"/>
-        </w:rPr>
-      </w:pPr>
-      <w:r>
-        <w:rPr>
-          <w:lang w:val="es-ES"/>
-        </w:rPr>
-        <w:t>En su sentido más amplio, una entrevista de investigación es un sistema de obtención de información oral, que puede darse en uno o varios sentidos, ya que puede ser tomada como una conversación entre el investigador y el sujeto de estudio (Amador, 2009).</w:t>
-      </w:r>
-    </w:p>
-    <w:p>
-      <w:pPr>
-        <w:rPr>
-          <w:lang w:val="es-ES"/>
-        </w:rPr>
-      </w:pPr>
-    </w:p>
-    <w:p>
-      <w:pPr>
-        <w:rPr>
-          <w:lang w:val="es-ES"/>
-        </w:rPr>
-      </w:pPr>
-      <w:r>
-        <w:rPr>
-          <w:lang w:val="es-ES"/>
-        </w:rPr>
-        <w:t>Las preguntas dentro de este tipo de entrevista van orientadas de tal manera que se pueda obtener la información requerida por un estudio puntual. Las preguntas se plantean de acuerdo a los objetivos definidos por dicho estudio.</w:t>
-      </w:r>
-    </w:p>
-    <w:p>
-      <w:pPr>
-        <w:rPr>
-          <w:lang w:val="es-ES"/>
-        </w:rPr>
-      </w:pPr>
-    </w:p>
-    <w:p>
-      <w:pPr>
-        <w:rPr>
-          <w:lang w:val="es-ES"/>
-        </w:rPr>
-      </w:pPr>
-      <w:r>
-        <w:rPr>
-          <w:lang w:val="es-ES"/>
-        </w:rPr>
-        <w:t>Es una herramienta de investigación ideal para recopilar información de todo tipo de públicos, ya que no requiere de presentar respuestas escritas.</w:t>
-      </w:r>
-    </w:p>
-    <w:p>
-      <w:pPr>
-        <w:rPr>
-          <w:lang w:val="es-ES"/>
-        </w:rPr>
-      </w:pPr>
-    </w:p>
-    <w:p>
-      <w:pPr>
-        <w:rPr>
-          <w:lang w:val="es-ES"/>
-        </w:rPr>
-      </w:pPr>
-      <w:r>
-        <w:rPr>
-          <w:lang w:val="es-ES"/>
-        </w:rPr>
-        <w:t>Tipos de entrevista de investigación</w:t>
-      </w:r>
-    </w:p>
-    <w:p>
-      <w:pPr>
-        <w:rPr>
-          <w:lang w:val="es-ES"/>
-        </w:rPr>
-      </w:pPr>
-      <w:r>
-        <w:rPr>
-          <w:lang w:val="es-ES"/>
-        </w:rPr>
-        <w:t>Existen tres tipos de entrevistas de investigación: la estructurada, la no estructurada y la semi estructurada (BDJ, 2008).</w:t>
-      </w:r>
-    </w:p>
-    <w:p>
-      <w:pPr>
-        <w:rPr>
-          <w:lang w:val="es-ES"/>
-        </w:rPr>
-      </w:pPr>
-    </w:p>
-    <w:p>
-      <w:pPr>
-        <w:rPr>
-          <w:lang w:val="es-ES"/>
-        </w:rPr>
-      </w:pPr>
-      <w:r>
-        <w:rPr>
-          <w:lang w:val="es-ES"/>
-        </w:rPr>
-        <w:t>– Entrevista de investigación estructurada</w:t>
-      </w:r>
-    </w:p>
-    <w:p>
-      <w:pPr>
-        <w:rPr>
-          <w:lang w:val="es-ES"/>
-        </w:rPr>
-      </w:pPr>
-      <w:r>
-        <w:rPr>
-          <w:lang w:val="es-ES"/>
-        </w:rPr>
-        <w:t>La entrevista de investigación estructurada se rige por un derrotero de preguntas estandarizadas. Estas preguntas se plantean de la misma manera y en el mismo orden a cada uno de los objetos de estudio.</w:t>
-      </w:r>
-    </w:p>
-    <w:p>
-      <w:pPr>
-        <w:rPr>
-          <w:lang w:val="es-ES"/>
-        </w:rPr>
-      </w:pPr>
-    </w:p>
-    <w:p>
-      <w:pPr>
-        <w:rPr>
-          <w:lang w:val="es-ES"/>
-        </w:rPr>
-      </w:pPr>
-      <w:r>
-        <w:rPr>
-          <w:lang w:val="es-ES"/>
-        </w:rPr>
-        <w:t>Este tipo de entrevista de investigación precisa de la elaboración de un formulario, donde se incluyen todas las preguntas relevantes para la investigación.</w:t>
-      </w:r>
-    </w:p>
-    <w:p>
-      <w:pPr>
-        <w:rPr>
-          <w:lang w:val="es-ES"/>
-        </w:rPr>
-      </w:pPr>
-    </w:p>
-    <w:p>
-      <w:pPr>
-        <w:rPr>
-          <w:lang w:val="es-ES"/>
-        </w:rPr>
-      </w:pPr>
-      <w:r>
-        <w:rPr>
-          <w:lang w:val="es-ES"/>
-        </w:rPr>
-        <w:lastRenderedPageBreak/>
-        <w:t>Por tal motivo, el investigador tiene menos libertad para plantear las preguntas al sujeto de estudio. Esta condición limita la interacción personal entre los participantes de la entrevista.</w:t>
-      </w:r>
-    </w:p>
-    <w:p>
-      <w:pPr>
-        <w:rPr>
-          <w:lang w:val="es-ES"/>
-        </w:rPr>
-      </w:pPr>
-    </w:p>
-    <w:p>
-      <w:pPr>
-        <w:rPr>
-          <w:lang w:val="es-ES"/>
-        </w:rPr>
-      </w:pPr>
-    </w:p>
-    <w:p>
-      <w:pPr>
-        <w:rPr>
-          <w:lang w:val="es-ES"/>
-        </w:rPr>
-      </w:pPr>
-      <w:r>
-        <w:rPr>
-          <w:lang w:val="es-ES"/>
-        </w:rPr>
-        <w:t>Ventajas</w:t>
-      </w:r>
-    </w:p>
-    <w:p>
-      <w:pPr>
-        <w:rPr>
-          <w:lang w:val="es-ES"/>
-        </w:rPr>
-      </w:pPr>
-      <w:r>
-        <w:rPr>
-          <w:lang w:val="es-ES"/>
-        </w:rPr>
-        <w:t>La entrevista de investigación estructurada asegura que se planteen las mismas preguntas a todos los sujetos de estudio. Por tal motivo, la información resultante puede ser manipulada de forma estandarizada, sencilla y objetiva.</w:t>
-      </w:r>
-    </w:p>
-    <w:p>
-      <w:pPr>
-        <w:rPr>
-          <w:lang w:val="es-ES"/>
-        </w:rPr>
-      </w:pPr>
-    </w:p>
-    <w:p>
-      <w:pPr>
-        <w:rPr>
-          <w:lang w:val="es-ES"/>
-        </w:rPr>
-      </w:pPr>
-      <w:r>
-        <w:rPr>
-          <w:lang w:val="es-ES"/>
-        </w:rPr>
-        <w:t>Por otro lado, el entrevistador requiere de una capacitación menor sobre el tema de estudio antes de hacer la entrevista, ya que la interacción con el sujeto de estudio es limitada.</w:t>
-      </w:r>
-    </w:p>
-    <w:p>
-      <w:pPr>
-        <w:rPr>
-          <w:lang w:val="es-ES"/>
-        </w:rPr>
-      </w:pPr>
-    </w:p>
-    <w:p>
-      <w:pPr>
-        <w:rPr>
-          <w:lang w:val="es-ES"/>
-        </w:rPr>
-      </w:pPr>
-      <w:r>
-        <w:rPr>
-          <w:lang w:val="es-ES"/>
-        </w:rPr>
-        <w:t>Desventajas</w:t>
-      </w:r>
-    </w:p>
-    <w:p>
-      <w:pPr>
-        <w:rPr>
-          <w:lang w:val="es-ES"/>
-        </w:rPr>
-      </w:pPr>
-      <w:r>
-        <w:rPr>
-          <w:lang w:val="es-ES"/>
-        </w:rPr>
-        <w:t>La principal desventaja de la entrevista de investigación estructurada es el alto costo que implica su preparación. El nivel de complejidad de la entrevista debe ser calculada de tal manera que sea fácil de entender por parte del sujeto de estudio.</w:t>
-      </w:r>
-    </w:p>
-    <w:p>
-      <w:pPr>
-        <w:rPr>
-          <w:lang w:val="es-ES"/>
-        </w:rPr>
-      </w:pPr>
-    </w:p>
-    <w:p>
-      <w:pPr>
-        <w:rPr>
-          <w:lang w:val="es-ES"/>
-        </w:rPr>
-      </w:pPr>
-      <w:r>
-        <w:rPr>
-          <w:lang w:val="es-ES"/>
-        </w:rPr>
-        <w:t>También, este tipo de entrevista reduce las posibilidades del entrevistador de actuar de forma más espontánea.</w:t>
-      </w:r>
-    </w:p>
-    <w:p>
-      <w:pPr>
-        <w:rPr>
-          <w:lang w:val="es-ES"/>
-        </w:rPr>
-      </w:pPr>
-    </w:p>
-    <w:p>
-      <w:pPr>
-        <w:rPr>
-          <w:lang w:val="es-ES"/>
-        </w:rPr>
-      </w:pPr>
-      <w:r>
-        <w:rPr>
-          <w:lang w:val="es-ES"/>
-        </w:rPr>
-        <w:t>El sujeto de estudio, por su parte, se ve también limitado por la estructura de la entrevista, razón por la cual no puede realizar preguntas de forma abierta al investigador.</w:t>
-      </w:r>
-    </w:p>
-    <w:p>
-      <w:pPr>
-        <w:rPr>
-          <w:lang w:val="es-ES"/>
-        </w:rPr>
-      </w:pPr>
-    </w:p>
-    <w:p>
-      <w:pPr>
-        <w:rPr>
-          <w:lang w:val="es-ES"/>
-        </w:rPr>
-      </w:pPr>
-      <w:r>
-        <w:rPr>
-          <w:lang w:val="es-ES"/>
-        </w:rPr>
-        <w:t>– Entrevista de investigación no estructurada</w:t>
-      </w:r>
-    </w:p>
-    <w:p>
-      <w:pPr>
-        <w:rPr>
-          <w:lang w:val="es-ES"/>
-        </w:rPr>
-      </w:pPr>
-      <w:r>
-        <w:rPr>
-          <w:lang w:val="es-ES"/>
-        </w:rPr>
-        <w:t>Este tipo de entrevista es mucho más abierta y flexible, sin descuidar los objetivos establecidos inicialmente en la investigación.</w:t>
-      </w:r>
-    </w:p>
-    <w:p>
-      <w:pPr>
-        <w:rPr>
-          <w:lang w:val="es-ES"/>
-        </w:rPr>
-      </w:pPr>
-    </w:p>
-    <w:p>
-      <w:pPr>
-        <w:rPr>
-          <w:lang w:val="es-ES"/>
-        </w:rPr>
-      </w:pPr>
-      <w:r>
-        <w:rPr>
-          <w:lang w:val="es-ES"/>
-        </w:rPr>
-        <w:t>La manera cómo se plantean las preguntas, la recopilación de contenido, la profundidad y la cantidad de preguntas planteadas dependen del entrevistador.</w:t>
-      </w:r>
-    </w:p>
-    <w:p>
-      <w:pPr>
-        <w:rPr>
-          <w:lang w:val="es-ES"/>
-        </w:rPr>
-      </w:pPr>
-    </w:p>
-    <w:p>
-      <w:pPr>
-        <w:rPr>
-          <w:lang w:val="es-ES"/>
-        </w:rPr>
-      </w:pPr>
-      <w:r>
-        <w:rPr>
-          <w:lang w:val="es-ES"/>
-        </w:rPr>
-        <w:t>El investigador dentro de este tipo de entrevista tiene la libertad de plantear las preguntas de tal manera que sean más fáciles de responder por parte del sujeto de estudio.</w:t>
-      </w:r>
-    </w:p>
-    <w:p>
-      <w:pPr>
-        <w:rPr>
-          <w:lang w:val="es-ES"/>
-        </w:rPr>
-      </w:pPr>
-    </w:p>
-    <w:p>
-      <w:pPr>
-        <w:rPr>
-          <w:lang w:val="es-ES"/>
-        </w:rPr>
-      </w:pPr>
-      <w:r>
-        <w:rPr>
-          <w:lang w:val="es-ES"/>
-        </w:rPr>
-        <w:t>No obstante, cualquier cambio que se plantee en el derrotero de preguntas no debe ir en contra de los objetivos de la investigación (</w:t>
-      </w:r>
-      <w:proofErr w:type="spellStart"/>
-      <w:r>
-        <w:rPr>
-          <w:lang w:val="es-ES"/>
-        </w:rPr>
-        <w:t>Jaen</w:t>
-      </w:r>
-      <w:proofErr w:type="spellEnd"/>
-      <w:r>
-        <w:rPr>
-          <w:lang w:val="es-ES"/>
-        </w:rPr>
-        <w:t>, 2005).</w:t>
-      </w:r>
-    </w:p>
-    <w:p>
-      <w:pPr>
-        <w:rPr>
-          <w:lang w:val="es-ES"/>
-        </w:rPr>
-      </w:pPr>
-    </w:p>
-    <w:p>
-      <w:pPr>
-        <w:rPr>
-          <w:lang w:val="es-ES"/>
-        </w:rPr>
-      </w:pPr>
-      <w:r>
-        <w:rPr>
-          <w:lang w:val="es-ES"/>
-        </w:rPr>
-        <w:t>La investigación de entrevista no estructurada es útil para la realización de estudios más detallados. Por lo tanto, suele utilizarse durante la fase exploratoria de la investigación para diseñar instrumentos de recolección de datos.</w:t>
-      </w:r>
-    </w:p>
-    <w:p>
-      <w:pPr>
-        <w:rPr>
-          <w:lang w:val="es-ES"/>
-        </w:rPr>
-      </w:pPr>
-    </w:p>
-    <w:p>
-      <w:pPr>
-        <w:rPr>
-          <w:lang w:val="es-ES"/>
-        </w:rPr>
-      </w:pPr>
-    </w:p>
-    <w:p>
-      <w:pPr>
-        <w:rPr>
-          <w:lang w:val="es-ES"/>
-        </w:rPr>
-      </w:pPr>
-      <w:r>
-        <w:rPr>
-          <w:lang w:val="es-ES"/>
-        </w:rPr>
-        <w:t>Ventajas</w:t>
-      </w:r>
-    </w:p>
-    <w:p>
-      <w:pPr>
-        <w:rPr>
-          <w:lang w:val="es-ES"/>
-        </w:rPr>
-      </w:pPr>
-      <w:r>
-        <w:rPr>
-          <w:lang w:val="es-ES"/>
-        </w:rPr>
-        <w:lastRenderedPageBreak/>
-        <w:t>La principal ventaja de la entrevista de investigación no estructurada es que le da mayor flexibilidad al investigador para realizar las preguntas adecuadas al sujeto de estudio.</w:t>
-      </w:r>
-    </w:p>
-    <w:p>
-      <w:pPr>
-        <w:rPr>
-          <w:lang w:val="es-ES"/>
-        </w:rPr>
-      </w:pPr>
-    </w:p>
-    <w:p>
-      <w:pPr>
-        <w:rPr>
-          <w:lang w:val="es-ES"/>
-        </w:rPr>
-      </w:pPr>
-      <w:r>
-        <w:rPr>
-          <w:lang w:val="es-ES"/>
-        </w:rPr>
-        <w:t>El investigador puede ahondar de forma espontánea en otras áreas relacionadas y relevantes para la investigación.</w:t>
-      </w:r>
-    </w:p>
-    <w:p>
-      <w:pPr>
-        <w:rPr>
-          <w:lang w:val="es-ES"/>
-        </w:rPr>
-      </w:pPr>
-    </w:p>
-    <w:p>
-      <w:pPr>
-        <w:rPr>
-          <w:lang w:val="es-ES"/>
-        </w:rPr>
-      </w:pPr>
-      <w:r>
-        <w:rPr>
-          <w:lang w:val="es-ES"/>
-        </w:rPr>
-        <w:t>De este modo, sale a relucir información relevante que pudo haber sido ignorada durante el planteamiento inicial de los objetivos de la investigación.</w:t>
-      </w:r>
-    </w:p>
-    <w:p>
-      <w:pPr>
-        <w:rPr>
-          <w:lang w:val="es-ES"/>
-        </w:rPr>
-      </w:pPr>
-    </w:p>
-    <w:p>
-      <w:pPr>
-        <w:rPr>
-          <w:lang w:val="es-ES"/>
-        </w:rPr>
-      </w:pPr>
-      <w:r>
-        <w:rPr>
-          <w:lang w:val="es-ES"/>
-        </w:rPr>
-        <w:t>Desventajas</w:t>
-      </w:r>
-    </w:p>
-    <w:p>
-      <w:pPr>
-        <w:rPr>
-          <w:lang w:val="es-ES"/>
-        </w:rPr>
-      </w:pPr>
-      <w:r>
-        <w:rPr>
-          <w:lang w:val="es-ES"/>
-        </w:rPr>
-        <w:t>Una de las principales desventajas de este tipo de entrevista es que, al ser de corte más espontáneo, el tiempo establecido para realizar la entrevista puede ser utilizado de forma errónea.</w:t>
-      </w:r>
-    </w:p>
-    <w:p>
-      <w:pPr>
-        <w:rPr>
-          <w:lang w:val="es-ES"/>
-        </w:rPr>
-      </w:pPr>
-    </w:p>
-    <w:p>
-      <w:pPr>
-        <w:rPr>
-          <w:lang w:val="es-ES"/>
-        </w:rPr>
-      </w:pPr>
-      <w:r>
-        <w:rPr>
-          <w:lang w:val="es-ES"/>
-        </w:rPr>
-        <w:t>Por otro lado, el investigador puede incluir su propia perspectiva al plantear las preguntas, sesgando así las respuestas.</w:t>
-      </w:r>
-    </w:p>
-    <w:p>
-      <w:pPr>
-        <w:rPr>
-          <w:lang w:val="es-ES"/>
-        </w:rPr>
-      </w:pPr>
-    </w:p>
-    <w:p>
-      <w:pPr>
-        <w:rPr>
-          <w:lang w:val="es-ES"/>
-        </w:rPr>
-      </w:pPr>
-      <w:r>
-        <w:rPr>
-          <w:lang w:val="es-ES"/>
-        </w:rPr>
-        <w:t>En este sentido, los resultados pueden ser alterados por el investigador, quien los puede recopilar e interpretar de forma incorrecta o ajena a los objetivos específicos de la investigación.</w:t>
-      </w:r>
-    </w:p>
-    <w:p>
-      <w:pPr>
-        <w:rPr>
-          <w:lang w:val="es-ES"/>
-        </w:rPr>
-      </w:pPr>
-    </w:p>
-    <w:p>
-      <w:pPr>
-        <w:rPr>
-          <w:lang w:val="es-ES"/>
-        </w:rPr>
-      </w:pPr>
-      <w:r>
-        <w:rPr>
-          <w:lang w:val="es-ES"/>
-        </w:rPr>
-        <w:t>– Entrevista de investigación semi estructurada</w:t>
-      </w:r>
-    </w:p>
-    <w:p>
-      <w:pPr>
-        <w:rPr>
-          <w:lang w:val="es-ES"/>
-        </w:rPr>
-      </w:pPr>
-      <w:r>
-        <w:rPr>
-          <w:lang w:val="es-ES"/>
-        </w:rPr>
-        <w:t>Es un tipo de entrevista mixto donde el investigador cuenta con derrotero de preguntas para hacerle al sujeto de estudio.</w:t>
-      </w:r>
-    </w:p>
-    <w:p>
-      <w:pPr>
-        <w:rPr>
-          <w:lang w:val="es-ES"/>
-        </w:rPr>
-      </w:pPr>
-    </w:p>
-    <w:p>
-      <w:pPr>
-        <w:rPr>
-          <w:lang w:val="es-ES"/>
-        </w:rPr>
-      </w:pPr>
-      <w:r>
-        <w:rPr>
-          <w:lang w:val="es-ES"/>
-        </w:rPr>
-        <w:t>Sin embargo, las preguntas son abiertas, permitiendo al entrevistado dar una respuesta más libre, profunda y completa (McNamara, 2017).</w:t>
-      </w:r>
-    </w:p>
-    <w:p>
-      <w:pPr>
-        <w:rPr>
-          <w:lang w:val="es-ES"/>
-        </w:rPr>
-      </w:pPr>
-    </w:p>
-    <w:p>
-      <w:pPr>
-        <w:rPr>
-          <w:lang w:val="es-ES"/>
-        </w:rPr>
-      </w:pPr>
-      <w:r>
-        <w:rPr>
-          <w:lang w:val="es-ES"/>
-        </w:rPr>
-        <w:t>Por tal motivo, se entiende que la entrevista de investigación semi estructurada permite al sujeto de estudio matizar sus respuestas y ahondar en temas que no fueron planteados inicialmente en el derrotero de preguntas.</w:t>
-      </w:r>
-    </w:p>
-    <w:p>
-      <w:pPr>
-        <w:rPr>
-          <w:lang w:val="es-ES"/>
-        </w:rPr>
-      </w:pPr>
-    </w:p>
-    <w:p>
-      <w:pPr>
-        <w:rPr>
-          <w:lang w:val="es-ES"/>
-        </w:rPr>
-      </w:pPr>
-      <w:r>
-        <w:rPr>
-          <w:lang w:val="es-ES"/>
-        </w:rPr>
-        <w:t>Ventajas</w:t>
-      </w:r>
-    </w:p>
-    <w:p>
-      <w:pPr>
-        <w:rPr>
-          <w:lang w:val="es-ES"/>
-        </w:rPr>
-      </w:pPr>
-      <w:r>
-        <w:rPr>
-          <w:lang w:val="es-ES"/>
-        </w:rPr>
-        <w:t>La principal ventaja de este tipo de entrevista es su estructura ordenada y flexible. Es un modelo de entrevista que se percibe de forma más natural entre los participantes de la entrevista, sin descuidar el objeto de estudio de la entrevista.</w:t>
-      </w:r>
-    </w:p>
-    <w:p>
-      <w:pPr>
-        <w:rPr>
-          <w:lang w:val="es-ES"/>
-        </w:rPr>
-      </w:pPr>
-    </w:p>
-    <w:p>
-      <w:pPr>
-        <w:rPr>
-          <w:lang w:val="es-ES"/>
-        </w:rPr>
-      </w:pPr>
-      <w:r>
-        <w:rPr>
-          <w:lang w:val="es-ES"/>
-        </w:rPr>
-        <w:t>De igual forma, el entrevistador puede relacionar las respuestas del sujeto de estudio con preguntas presentes en el derrotero, abarcando los temas con mayor amplitud.</w:t>
-      </w:r>
-    </w:p>
-    <w:p>
-      <w:pPr>
-        <w:rPr>
-          <w:lang w:val="es-ES"/>
-        </w:rPr>
-      </w:pPr>
-    </w:p>
-    <w:p>
-      <w:pPr>
-        <w:rPr>
-          <w:lang w:val="es-ES"/>
-        </w:rPr>
-      </w:pPr>
-      <w:r>
-        <w:rPr>
-          <w:lang w:val="es-ES"/>
-        </w:rPr>
-        <w:t>Desventajas</w:t>
-      </w:r>
-    </w:p>
-    <w:p>
-      <w:pPr>
-        <w:rPr>
-          <w:lang w:val="es-ES"/>
-        </w:rPr>
-      </w:pPr>
-      <w:r>
-        <w:rPr>
-          <w:lang w:val="es-ES"/>
-        </w:rPr>
-        <w:t>El entrevistador necesita prestar mucha atención a las respuestas dadas por el sujeto de estudio, con el objetivo de evitar que éste se desvíe del tema de la investigación.</w:t>
-      </w:r>
-    </w:p>
-    <w:p>
-      <w:pPr>
-        <w:rPr>
-          <w:lang w:val="es-ES"/>
-        </w:rPr>
-      </w:pPr>
-    </w:p>
-    <w:p>
-      <w:pPr>
-        <w:rPr>
-          <w:lang w:val="es-ES"/>
-        </w:rPr>
-      </w:pPr>
-      <w:r>
-        <w:rPr>
-          <w:lang w:val="es-ES"/>
-        </w:rPr>
-        <w:lastRenderedPageBreak/>
-        <w:t>Condiciones para el éxito de la entrevista de investigación</w:t>
-      </w:r>
-    </w:p>
-    <w:p>
-      <w:pPr>
-        <w:rPr>
-          <w:lang w:val="es-ES"/>
-        </w:rPr>
-      </w:pPr>
-      <w:r>
-        <w:rPr>
-          <w:lang w:val="es-ES"/>
-        </w:rPr>
-        <w:t>Para que una entrevista de investigación pueda ser exitosa, debe contemplar las condiciones que se listan a continuación:</w:t>
-      </w:r>
-    </w:p>
-    <w:p>
-      <w:pPr>
-        <w:rPr>
-          <w:lang w:val="es-ES"/>
-        </w:rPr>
-      </w:pPr>
-    </w:p>
-    <w:p>
-      <w:pPr>
-        <w:rPr>
-          <w:lang w:val="es-ES"/>
-        </w:rPr>
-      </w:pPr>
-      <w:r>
-        <w:rPr>
-          <w:lang w:val="es-ES"/>
-        </w:rPr>
-        <w:t>1 – El sujeto de estudio debe contar con la información necesaria para responder las preguntas que le son formuladas.</w:t>
-      </w:r>
-    </w:p>
-    <w:p>
-      <w:pPr>
-        <w:rPr>
-          <w:lang w:val="es-ES"/>
-        </w:rPr>
-      </w:pPr>
-    </w:p>
-    <w:p>
-      <w:pPr>
-        <w:rPr>
-          <w:lang w:val="es-ES"/>
-        </w:rPr>
-      </w:pPr>
-      <w:r>
-        <w:rPr>
-          <w:lang w:val="es-ES"/>
-        </w:rPr>
-        <w:t>2 – La persona entrevistada debe contar con algún tipo de motivación para responder las preguntas de forma honesta y completa.</w:t>
-      </w:r>
-    </w:p>
-    <w:p>
-      <w:pPr>
-        <w:rPr>
-          <w:lang w:val="es-ES"/>
-        </w:rPr>
-      </w:pPr>
-    </w:p>
-    <w:p>
-      <w:pPr>
-        <w:rPr>
-          <w:lang w:val="es-ES"/>
-        </w:rPr>
-      </w:pPr>
-      <w:r>
-        <w:rPr>
-          <w:lang w:val="es-ES"/>
-        </w:rPr>
-        <w:t>3 – Tanto el investigador como el sujeto de estudio deben tener conocimiento del tema que se va a tratar.</w:t>
-      </w:r>
-    </w:p>
-    <w:p>
-      <w:pPr>
-        <w:rPr>
-          <w:lang w:val="es-ES"/>
-        </w:rPr>
-      </w:pPr>
-      <w:sdt>
-        <w:sdtPr>
-          <w:rPr>
-            <w:lang w:val="es-ES"/>
-          </w:rPr>
-          <w:id w:val="-1416246799"/>
-          <w:citation/>
-        </w:sdtPr>
-        <w:sdtEndPr/>
-        <w:sdtContent>
-          <w:r>
-            <w:rPr>
-              <w:lang w:val="es-ES"/>
-            </w:rPr>
-            <w:fldChar w:fldCharType="begin"/>
-          </w:r>
-          <w:r>
-            <w:instrText xml:space="preserve"> CITATION Por19 \l 1033 </w:instrText>
-          </w:r>
-          <w:r>
-            <w:rPr>
-              <w:lang w:val="es-ES"/>
-            </w:rPr>
-            <w:fldChar w:fldCharType="separate"/>
-          </w:r>
-          <w:r>
-            <w:rPr>
-              <w:noProof/>
-            </w:rPr>
-            <w:t>(Jervis, 2019)</w:t>
-          </w:r>
-          <w:r>
-            <w:rPr>
-              <w:lang w:val="es-ES"/>
-            </w:rPr>
-            <w:fldChar w:fldCharType="end"/>
-          </w:r>
-        </w:sdtContent>
-      </w:sdt>
+        <w:t xml:space="preserve">Tipos de </w:t>
+      </w:r>
+      <w:r>
+        <w:rPr>
+          <w:lang w:val="es-ES"/>
+        </w:rPr>
+        <w:t>observación</w:t>
+      </w:r>
+    </w:p>
+    <w:p>
+      <w:pPr>
+        <w:rPr>
+          <w:lang w:val="es-ES"/>
+        </w:rPr>
+      </w:pPr>
+      <w:r>
+        <w:rPr>
+          <w:lang w:val="es-ES"/>
+        </w:rPr>
+        <w:tab/>
+        <w:t>Los tipos de observación a realizar serán descriptivas e inferenciales, simplemente se observará como se realizan los procesos relevantes para el sistema.</w:t>
+      </w:r>
     </w:p>
     <w:p>
       <w:pPr>
@@ -11258,8 +10513,121 @@
         <w:rPr>
           <w:lang w:val="es-ES"/>
         </w:rPr>
-        <w:t>Observación</w:t>
-      </w:r>
+        <w:t>Procesos a observar</w:t>
+      </w:r>
+    </w:p>
+    <w:p>
+      <w:pPr>
+        <w:pStyle w:val="Prrafodelista"/>
+        <w:numPr>
+          <w:ilvl w:val="0"/>
+          <w:numId w:val="26"/>
+        </w:numPr>
+        <w:rPr>
+          <w:lang w:val="es-ES"/>
+        </w:rPr>
+      </w:pPr>
+      <w:r>
+        <w:rPr>
+          <w:lang w:val="es-ES"/>
+        </w:rPr>
+        <w:t>Proceso de reservas</w:t>
+      </w:r>
+    </w:p>
+    <w:p>
+      <w:pPr>
+        <w:rPr>
+          <w:lang w:val="es-ES"/>
+        </w:rPr>
+      </w:pPr>
+    </w:p>
+    <w:p>
+      <w:pPr>
+        <w:pStyle w:val="Prrafodelista"/>
+        <w:numPr>
+          <w:ilvl w:val="0"/>
+          <w:numId w:val="26"/>
+        </w:numPr>
+        <w:rPr>
+          <w:lang w:val="es-ES"/>
+        </w:rPr>
+      </w:pPr>
+      <w:r>
+        <w:rPr>
+          <w:lang w:val="es-ES"/>
+        </w:rPr>
+        <w:t>Proceso de ventas</w:t>
+      </w:r>
+    </w:p>
+    <w:p>
+      <w:pPr>
+        <w:rPr>
+          <w:lang w:val="es-ES"/>
+        </w:rPr>
+      </w:pPr>
+    </w:p>
+    <w:p>
+      <w:pPr>
+        <w:pStyle w:val="Prrafodelista"/>
+        <w:numPr>
+          <w:ilvl w:val="0"/>
+          <w:numId w:val="26"/>
+        </w:numPr>
+        <w:rPr>
+          <w:lang w:val="es-ES"/>
+        </w:rPr>
+      </w:pPr>
+      <w:r>
+        <w:rPr>
+          <w:lang w:val="es-ES"/>
+        </w:rPr>
+        <w:t>Proceso de registro de clientes</w:t>
+      </w:r>
+    </w:p>
+    <w:p>
+      <w:pPr>
+        <w:pStyle w:val="Prrafodelista"/>
+        <w:rPr>
+          <w:lang w:val="es-ES"/>
+        </w:rPr>
+      </w:pPr>
+    </w:p>
+    <w:p>
+      <w:pPr>
+        <w:pStyle w:val="Ttulo2"/>
+        <w:rPr>
+          <w:lang w:val="es-ES"/>
+        </w:rPr>
+      </w:pPr>
+      <w:r>
+        <w:rPr>
+          <w:lang w:val="es-ES"/>
+        </w:rPr>
+        <w:t>Formatos de formularios de observación</w:t>
+      </w:r>
+      <w:bookmarkStart w:id="11" w:name="_GoBack"/>
+      <w:bookmarkEnd w:id="11"/>
+    </w:p>
+    <w:p>
+      <w:pPr>
+        <w:rPr>
+          <w:lang w:val="es-ES"/>
+        </w:rPr>
+      </w:pPr>
+    </w:p>
+    <w:p>
+      <w:pPr>
+        <w:rPr>
+          <w:lang w:val="es-ES"/>
+        </w:rPr>
+      </w:pPr>
+    </w:p>
+    <w:p>
+      <w:pPr>
+        <w:rPr>
+          <w:lang w:val="es-ES"/>
+        </w:rPr>
+      </w:pPr>
     </w:p>
     <w:p>
       <w:pPr>
@@ -11596,7 +10964,6 @@
           <w:id w:val="1439558835"/>
           <w:citation/>
         </w:sdtPr>
-        <w:sdtEndPr/>
         <w:sdtContent>
           <w:r>
             <w:rPr>
@@ -11651,14 +11018,14 @@
         <w:rPr>
           <w:lang w:val="es-ES"/>
         </w:rPr>
-        <w:t xml:space="preserve">Los estudios observacionales tienen diferentes aplicaciones en diversas ciencias, incluidas aquellas que estudian la formación y naturaleza del universo. Sus principales ventajas estriban en el hecho de que se trata de estudios que son más prácticos y factibles de realizar ya que no requiere de una cooperación excesiva por parte de los individuos que colaboran. Además, esto también permite que sus conclusiones sean generales, lo que </w:t>
+        <w:t xml:space="preserve">Los estudios observacionales tienen diferentes aplicaciones en diversas ciencias, incluidas aquellas que estudian la formación y naturaleza del universo. Sus principales ventajas estriban en el hecho de que se trata de estudios que son más prácticos y factibles de realizar ya que no requiere de una cooperación excesiva por parte de los individuos </w:t>
       </w:r>
       <w:r>
         <w:rPr>
           <w:lang w:val="es-ES"/>
         </w:rPr>
         <w:lastRenderedPageBreak/>
-        <w:t>permite que se puedan aplicar a sectores más amplios de población o de aspectos naturales de la realidad, evitando así caer en casos excesivamente concretos y específicos.</w:t>
+        <w:t>que colaboran. Además, esto también permite que sus conclusiones sean generales, lo que permite que se puedan aplicar a sectores más amplios de población o de aspectos naturales de la realidad, evitando así caer en casos excesivamente concretos y específicos.</w:t>
       </w:r>
     </w:p>
     <w:p>
@@ -11715,7 +11082,6 @@
           <w:id w:val="-809249012"/>
           <w:citation/>
         </w:sdtPr>
-        <w:sdtEndPr/>
         <w:sdtContent>
           <w:r>
             <w:rPr>
@@ -12752,8 +12118,6 @@
           <w:lang w:val="es-BO"/>
         </w:rPr>
       </w:pPr>
-      <w:bookmarkStart w:id="11" w:name="_GoBack"/>
-      <w:bookmarkEnd w:id="11"/>
       <w:r>
         <w:rPr>
           <w:lang w:val="es-BO"/>
@@ -15786,12 +15150,10 @@
           </w:tcPr>
           <w:p>
             <w:proofErr w:type="spellStart"/>
-            <w:proofErr w:type="gramStart"/>
             <w:r>
               <w:t>Juarez,Mexico</w:t>
             </w:r>
             <w:proofErr w:type="spellEnd"/>
-            <w:proofErr w:type="gramEnd"/>
           </w:p>
         </w:tc>
       </w:tr>
@@ -15913,15 +15275,7 @@
           </w:p>
           <w:p>
             <w:r>
-              <w:t xml:space="preserve">La ingeniería de software (el término es discutido por cuanto el desarrollo de software no es en muchas ocasiones considerado como una ingeniería) es la aplicación de un enfoque sistemático, disciplinado y cuantificable al desarrollo, operación y mantenimiento de </w:t>
-            </w:r>
-            <w:proofErr w:type="gramStart"/>
-            <w:r>
-              <w:t>software,​</w:t>
-            </w:r>
-            <w:proofErr w:type="gramEnd"/>
-            <w:r>
-              <w:t xml:space="preserve"> y el estudio de estos enfoques, es decir, el estudio de las aplicaciones de la ingeniería al software. Integra matemáticas, ciencias de la computación y prácticas cuyos orígenes se encuentran en la ingeniería.</w:t>
+              <w:t>La ingeniería de software (el término es discutido por cuanto el desarrollo de software no es en muchas ocasiones considerado como una ingeniería) es la aplicación de un enfoque sistemático, disciplinado y cuantificable al desarrollo, operación y mantenimiento de software,​ y el estudio de estos enfoques, es decir, el estudio de las aplicaciones de la ingeniería al software. Integra matemáticas, ciencias de la computación y prácticas cuyos orígenes se encuentran en la ingeniería.</w:t>
             </w:r>
           </w:p>
           <w:p>
@@ -16274,19 +15628,11 @@
                 <w:lang w:val="en-US"/>
               </w:rPr>
             </w:pPr>
-            <w:proofErr w:type="gramStart"/>
-            <w:r>
-              <w:rPr>
-                <w:lang w:val="en-US"/>
-              </w:rPr>
-              <w:t>URL :</w:t>
-            </w:r>
-            <w:proofErr w:type="gramEnd"/>
-            <w:r>
-              <w:rPr>
-                <w:lang w:val="en-US"/>
-              </w:rPr>
-              <w:t xml:space="preserve"> </w:t>
+            <w:r>
+              <w:rPr>
+                <w:lang w:val="en-US"/>
+              </w:rPr>
+              <w:t xml:space="preserve">URL : </w:t>
             </w:r>
             <w:hyperlink r:id="rId13" w:history="1">
               <w:r>
@@ -16819,19 +16165,11 @@
                 <w:lang w:val="en-US"/>
               </w:rPr>
             </w:pPr>
-            <w:proofErr w:type="gramStart"/>
-            <w:r>
-              <w:rPr>
-                <w:lang w:val="en-US"/>
-              </w:rPr>
-              <w:t>URL :</w:t>
-            </w:r>
-            <w:proofErr w:type="gramEnd"/>
-            <w:r>
-              <w:rPr>
-                <w:lang w:val="en-US"/>
-              </w:rPr>
-              <w:t xml:space="preserve"> </w:t>
+            <w:r>
+              <w:rPr>
+                <w:lang w:val="en-US"/>
+              </w:rPr>
+              <w:t xml:space="preserve">URL : </w:t>
             </w:r>
             <w:hyperlink r:id="rId14" w:history="1">
               <w:r>
@@ -16918,21 +16256,7 @@
               <w:rPr>
                 <w:lang w:val="en-US"/>
               </w:rPr>
-              <w:t xml:space="preserve"> because the conventions of React are quite unique. In an attempt to not intimidate new users, the core React team wrote an article called “Why React?” that recommended that you “Give It [React] Five Minutes.” They wanted to encourage people to work with React first before thinking that their approach was too crazy. Yes, </w:t>
-            </w:r>
-            <w:proofErr w:type="gramStart"/>
-            <w:r>
-              <w:rPr>
-                <w:lang w:val="en-US"/>
-              </w:rPr>
-              <w:t>React</w:t>
-            </w:r>
-            <w:proofErr w:type="gramEnd"/>
-            <w:r>
-              <w:rPr>
-                <w:lang w:val="en-US"/>
-              </w:rPr>
-              <w:t xml:space="preserve"> is a small library that doesn’t come with everything you might need out of the box to build your application. Give it five minutes. Yes, in React, you write code that looks like HTML right in your JavaScript. And yes, those tags require preprocessing to run in a browser. And you’ll probably need a build tool like webpack for that. Give it five minutes. If you read that article—as we did—you may have been dazzled by the promise of a new JavaScript library—a library that would solve all of our problems with the DOM; a library that would always be easy to work with and would never hurt us. Then the questions start to arise: how do I convert this JSX? </w:t>
+              <w:t xml:space="preserve"> because the conventions of React are quite unique. In an attempt to not intimidate new users, the core React team wrote an article called “Why React?” that recommended that you “Give It [React] Five Minutes.” They wanted to encourage people to work with React first before thinking that their approach was too crazy. Yes, React is a small library that doesn’t come with everything you might need out of the box to build your application. Give it five minutes. Yes, in React, you write code that looks like HTML right in your JavaScript. And yes, those tags require preprocessing to run in a browser. And you’ll probably need a build tool like webpack for that. Give it five minutes. If you read that article—as we did—you may have been dazzled by the promise of a new JavaScript library—a library that would solve all of our problems with the DOM; a library that would always be easy to work with and would never hurt us. Then the questions start to arise: how do I convert this JSX? </w:t>
             </w:r>
             <w:r>
               <w:rPr>
@@ -17252,50 +16576,21 @@
                 <w:lang w:val="en-US"/>
               </w:rPr>
             </w:pPr>
-            <w:proofErr w:type="gramStart"/>
             <w:r>
               <w:rPr>
                 <w:lang w:val="en-US"/>
               </w:rPr>
               <w:t>URL :</w:t>
             </w:r>
-            <w:proofErr w:type="gramEnd"/>
-            <w:r>
-              <w:rPr>
-                <w:rStyle w:val="Hipervnculo"/>
-                <w:lang w:val="en-US"/>
-              </w:rPr>
-              <w:fldChar w:fldCharType="begin"/>
-            </w:r>
-            <w:r>
-              <w:rPr>
-                <w:rStyle w:val="Hipervnculo"/>
-                <w:rFonts w:ascii="Times New Roman" w:eastAsia="Times New Roman" w:hAnsi="Times New Roman" w:cs="Times New Roman"/>
-                <w:lang w:val="en-US"/>
-              </w:rPr>
-              <w:instrText xml:space="preserve"> HYPERLINK "https://es.redux.js.org/" </w:instrText>
-            </w:r>
-            <w:r>
-              <w:rPr>
-                <w:rStyle w:val="Hipervnculo"/>
-                <w:lang w:val="en-US"/>
-              </w:rPr>
-              <w:fldChar w:fldCharType="separate"/>
-            </w:r>
-            <w:r>
-              <w:rPr>
-                <w:rStyle w:val="Hipervnculo"/>
-                <w:lang w:val="en-US"/>
-              </w:rPr>
-              <w:t>https://es.redux.js.org/</w:t>
-            </w:r>
-            <w:r>
-              <w:rPr>
-                <w:rStyle w:val="Hipervnculo"/>
-                <w:lang w:val="en-US"/>
-              </w:rPr>
-              <w:fldChar w:fldCharType="end"/>
-            </w:r>
+            <w:hyperlink r:id="rId15" w:history="1">
+              <w:r>
+                <w:rPr>
+                  <w:rStyle w:val="Hipervnculo"/>
+                  <w:lang w:val="en-US"/>
+                </w:rPr>
+                <w:t>https://es.redux.js.org/</w:t>
+              </w:r>
+            </w:hyperlink>
             <w:r>
               <w:rPr>
                 <w:lang w:val="en-US"/>
@@ -17845,21 +17140,13 @@
                 <w:lang w:val="en-US"/>
               </w:rPr>
             </w:pPr>
-            <w:proofErr w:type="gramStart"/>
-            <w:r>
-              <w:rPr>
-                <w:lang w:val="en-US"/>
-              </w:rPr>
-              <w:t>URL :</w:t>
-            </w:r>
-            <w:proofErr w:type="gramEnd"/>
-            <w:r>
-              <w:rPr>
-                <w:lang w:val="en-US"/>
-              </w:rPr>
-              <w:t xml:space="preserve"> </w:t>
-            </w:r>
-            <w:hyperlink r:id="rId15" w:history="1">
+            <w:r>
+              <w:rPr>
+                <w:lang w:val="en-US"/>
+              </w:rPr>
+              <w:t xml:space="preserve">URL : </w:t>
+            </w:r>
+            <w:hyperlink r:id="rId16" w:history="1">
               <w:r>
                 <w:rPr>
                   <w:rStyle w:val="Hipervnculo"/>
@@ -18061,21 +17348,7 @@
               <w:rPr>
                 <w:lang w:val="en-US"/>
               </w:rPr>
-              <w:t xml:space="preserve">In contrast, React Native actually translates your markup to real, native UI elements, leveraging existing means of rendering views on whatever platform you are working with. Additionally, </w:t>
-            </w:r>
-            <w:proofErr w:type="gramStart"/>
-            <w:r>
-              <w:rPr>
-                <w:lang w:val="en-US"/>
-              </w:rPr>
-              <w:t>React</w:t>
-            </w:r>
-            <w:proofErr w:type="gramEnd"/>
-            <w:r>
-              <w:rPr>
-                <w:lang w:val="en-US"/>
-              </w:rPr>
-              <w:t xml:space="preserve"> works separately from the main UI thread, so your application can maintain high performance without sacrificing capability. The update cycle in React </w:t>
+              <w:t xml:space="preserve">In contrast, React Native actually translates your markup to real, native UI elements, leveraging existing means of rendering views on whatever platform you are working with. Additionally, React works separately from the main UI thread, so your application can maintain high performance without sacrificing capability. The update cycle in React </w:t>
             </w:r>
             <w:r>
               <w:rPr>
@@ -18410,50 +17683,21 @@
                 <w:lang w:val="en-US"/>
               </w:rPr>
             </w:pPr>
-            <w:proofErr w:type="gramStart"/>
             <w:r>
               <w:rPr>
                 <w:lang w:val="en-US"/>
               </w:rPr>
               <w:t>URL :</w:t>
             </w:r>
-            <w:proofErr w:type="gramEnd"/>
-            <w:r>
-              <w:rPr>
-                <w:rStyle w:val="Hipervnculo"/>
-                <w:lang w:val="en-US"/>
-              </w:rPr>
-              <w:fldChar w:fldCharType="begin"/>
-            </w:r>
-            <w:r>
-              <w:rPr>
-                <w:rStyle w:val="Hipervnculo"/>
-                <w:rFonts w:ascii="Times New Roman" w:eastAsia="Times New Roman" w:hAnsi="Times New Roman" w:cs="Times New Roman"/>
-                <w:lang w:val="en-US"/>
-              </w:rPr>
-              <w:instrText xml:space="preserve"> HYPERLINK "https://blog.techmagic.co/native-vs-hybrid-apps/" </w:instrText>
-            </w:r>
-            <w:r>
-              <w:rPr>
-                <w:rStyle w:val="Hipervnculo"/>
-                <w:lang w:val="en-US"/>
-              </w:rPr>
-              <w:fldChar w:fldCharType="separate"/>
-            </w:r>
-            <w:r>
-              <w:rPr>
-                <w:rStyle w:val="Hipervnculo"/>
-                <w:lang w:val="en-US"/>
-              </w:rPr>
-              <w:t>https://blog.techmagic.co/native-vs-hybrid-apps/</w:t>
-            </w:r>
-            <w:r>
-              <w:rPr>
-                <w:rStyle w:val="Hipervnculo"/>
-                <w:lang w:val="en-US"/>
-              </w:rPr>
-              <w:fldChar w:fldCharType="end"/>
-            </w:r>
+            <w:hyperlink r:id="rId17" w:history="1">
+              <w:r>
+                <w:rPr>
+                  <w:rStyle w:val="Hipervnculo"/>
+                  <w:lang w:val="en-US"/>
+                </w:rPr>
+                <w:t>https://blog.techmagic.co/native-vs-hybrid-apps/</w:t>
+              </w:r>
+            </w:hyperlink>
             <w:r>
               <w:rPr>
                 <w:lang w:val="en-US"/>
@@ -18669,7 +17913,6 @@
               <w:t xml:space="preserve">A hybrid mobile app is built using technologies typically used for the web. Hybrid apps are hosted inside native applications that allow them to access the device’s camera, pedometer and other </w:t>
             </w:r>
             <w:proofErr w:type="spellStart"/>
-            <w:proofErr w:type="gramStart"/>
             <w:r>
               <w:rPr>
                 <w:lang w:val="en-US"/>
@@ -18677,7 +17920,6 @@
               <w:t>functionalities,removing</w:t>
             </w:r>
             <w:proofErr w:type="spellEnd"/>
-            <w:proofErr w:type="gramEnd"/>
             <w:r>
               <w:rPr>
                 <w:lang w:val="en-US"/>
@@ -18737,7 +17979,6 @@
               <w:t>Unlike hybrid apps, native apps are built especially for the platform they’re to be used on (</w:t>
             </w:r>
             <w:proofErr w:type="spellStart"/>
-            <w:proofErr w:type="gramStart"/>
             <w:r>
               <w:rPr>
                 <w:lang w:val="en-US"/>
@@ -18745,7 +17986,6 @@
               <w:t>iOS,Android</w:t>
             </w:r>
             <w:proofErr w:type="spellEnd"/>
-            <w:proofErr w:type="gramEnd"/>
             <w:r>
               <w:rPr>
                 <w:lang w:val="en-US"/>
@@ -19124,50 +18364,21 @@
                 <w:lang w:val="en-US"/>
               </w:rPr>
             </w:pPr>
-            <w:proofErr w:type="gramStart"/>
             <w:r>
               <w:rPr>
                 <w:lang w:val="en-US"/>
               </w:rPr>
               <w:t>URL :</w:t>
             </w:r>
-            <w:proofErr w:type="gramEnd"/>
-            <w:r>
-              <w:rPr>
-                <w:rStyle w:val="Hipervnculo"/>
-                <w:lang w:val="en-US"/>
-              </w:rPr>
-              <w:fldChar w:fldCharType="begin"/>
-            </w:r>
-            <w:r>
-              <w:rPr>
-                <w:rStyle w:val="Hipervnculo"/>
-                <w:rFonts w:ascii="Times New Roman" w:eastAsia="Times New Roman" w:hAnsi="Times New Roman" w:cs="Times New Roman"/>
-                <w:lang w:val="en-US"/>
-              </w:rPr>
-              <w:instrText xml:space="preserve"> HYPERLINK "https://www.xplenty.com/blog/the-sql-vs-nosql-difference/" </w:instrText>
-            </w:r>
-            <w:r>
-              <w:rPr>
-                <w:rStyle w:val="Hipervnculo"/>
-                <w:lang w:val="en-US"/>
-              </w:rPr>
-              <w:fldChar w:fldCharType="separate"/>
-            </w:r>
-            <w:r>
-              <w:rPr>
-                <w:rStyle w:val="Hipervnculo"/>
-                <w:lang w:val="en-US"/>
-              </w:rPr>
-              <w:t>https://www.xplenty.com/blog/the-sql-vs-nosql-difference/</w:t>
-            </w:r>
-            <w:r>
-              <w:rPr>
-                <w:rStyle w:val="Hipervnculo"/>
-                <w:lang w:val="en-US"/>
-              </w:rPr>
-              <w:fldChar w:fldCharType="end"/>
-            </w:r>
+            <w:hyperlink r:id="rId18" w:history="1">
+              <w:r>
+                <w:rPr>
+                  <w:rStyle w:val="Hipervnculo"/>
+                  <w:lang w:val="en-US"/>
+                </w:rPr>
+                <w:t>https://www.xplenty.com/blog/the-sql-vs-nosql-difference/</w:t>
+              </w:r>
+            </w:hyperlink>
             <w:r>
               <w:rPr>
                 <w:lang w:val="en-US"/>
@@ -19754,50 +18965,21 @@
                 <w:lang w:val="en-US"/>
               </w:rPr>
             </w:pPr>
-            <w:proofErr w:type="gramStart"/>
             <w:r>
               <w:rPr>
                 <w:lang w:val="en-US"/>
               </w:rPr>
               <w:t>URL :</w:t>
             </w:r>
-            <w:proofErr w:type="gramEnd"/>
-            <w:r>
-              <w:rPr>
-                <w:rStyle w:val="Hipervnculo"/>
-                <w:lang w:val="en-US"/>
-              </w:rPr>
-              <w:fldChar w:fldCharType="begin"/>
-            </w:r>
-            <w:r>
-              <w:rPr>
-                <w:rStyle w:val="Hipervnculo"/>
-                <w:rFonts w:ascii="Times New Roman" w:eastAsia="Times New Roman" w:hAnsi="Times New Roman" w:cs="Times New Roman"/>
-                <w:lang w:val="en-US"/>
-              </w:rPr>
-              <w:instrText xml:space="preserve"> HYPERLINK "https://www.postgresql.org/about/" </w:instrText>
-            </w:r>
-            <w:r>
-              <w:rPr>
-                <w:rStyle w:val="Hipervnculo"/>
-                <w:lang w:val="en-US"/>
-              </w:rPr>
-              <w:fldChar w:fldCharType="separate"/>
-            </w:r>
-            <w:r>
-              <w:rPr>
-                <w:rStyle w:val="Hipervnculo"/>
-                <w:lang w:val="en-US"/>
-              </w:rPr>
-              <w:t>https://www.postgresql.org/about/</w:t>
-            </w:r>
-            <w:r>
-              <w:rPr>
-                <w:rStyle w:val="Hipervnculo"/>
-                <w:lang w:val="en-US"/>
-              </w:rPr>
-              <w:fldChar w:fldCharType="end"/>
-            </w:r>
+            <w:hyperlink r:id="rId19" w:history="1">
+              <w:r>
+                <w:rPr>
+                  <w:rStyle w:val="Hipervnculo"/>
+                  <w:lang w:val="en-US"/>
+                </w:rPr>
+                <w:t>https://www.postgresql.org/about/</w:t>
+              </w:r>
+            </w:hyperlink>
             <w:r>
               <w:rPr>
                 <w:lang w:val="en-US"/>
@@ -20569,183 +19751,167 @@
                 <w:lang w:val="es-BO"/>
               </w:rPr>
             </w:pPr>
-            <w:proofErr w:type="gramStart"/>
             <w:r>
               <w:rPr>
                 <w:lang w:val="es-BO"/>
               </w:rPr>
-              <w:t>software interconectados</w:t>
-            </w:r>
-            <w:proofErr w:type="gramEnd"/>
-            <w:r>
+              <w:t>software interconectados a través de interfaces.</w:t>
+            </w:r>
+          </w:p>
+          <w:p>
+            <w:pPr>
               <w:rPr>
                 <w:lang w:val="es-BO"/>
               </w:rPr>
-              <w:t xml:space="preserve"> a través de interfaces.</w:t>
-            </w:r>
-          </w:p>
-          <w:p>
-            <w:pPr>
+            </w:pPr>
+            <w:r>
               <w:rPr>
                 <w:lang w:val="es-BO"/>
               </w:rPr>
-            </w:pPr>
-            <w:r>
+              <w:t>· RUP está dirigido por casos de uso, centrado en la arquitectura, y es</w:t>
+            </w:r>
+          </w:p>
+          <w:p>
+            <w:pPr>
               <w:rPr>
                 <w:lang w:val="es-BO"/>
               </w:rPr>
-              <w:t>· RUP está dirigido por casos de uso, centrado en la arquitectura, y es</w:t>
-            </w:r>
-          </w:p>
-          <w:p>
-            <w:pPr>
+            </w:pPr>
+            <w:r>
               <w:rPr>
                 <w:lang w:val="es-BO"/>
               </w:rPr>
-            </w:pPr>
-            <w:r>
+              <w:t>iterativo e incremental.</w:t>
+            </w:r>
+          </w:p>
+          <w:p>
+            <w:pPr>
               <w:rPr>
                 <w:lang w:val="es-BO"/>
               </w:rPr>
-              <w:t>iterativo e incremental.</w:t>
-            </w:r>
-          </w:p>
-          <w:p>
-            <w:pPr>
+            </w:pPr>
+            <w:r>
               <w:rPr>
                 <w:lang w:val="es-BO"/>
               </w:rPr>
-            </w:pPr>
-            <w:r>
+              <w:t>Dirigido por Casos de Uso</w:t>
+            </w:r>
+          </w:p>
+          <w:p>
+            <w:pPr>
               <w:rPr>
                 <w:lang w:val="es-BO"/>
               </w:rPr>
-              <w:t>Dirigido por Casos de Uso</w:t>
-            </w:r>
-          </w:p>
-          <w:p>
-            <w:pPr>
+            </w:pPr>
+            <w:r>
               <w:rPr>
                 <w:lang w:val="es-BO"/>
               </w:rPr>
-            </w:pPr>
-            <w:r>
+              <w:t>· Un caso de uso es un fragmento de funcionalidad del sistema que proporciona</w:t>
+            </w:r>
+          </w:p>
+          <w:p>
+            <w:pPr>
               <w:rPr>
                 <w:lang w:val="es-BO"/>
               </w:rPr>
-              <w:t>· Un caso de uso es un fragmento de funcionalidad del sistema que proporciona</w:t>
-            </w:r>
-          </w:p>
-          <w:p>
-            <w:pPr>
+            </w:pPr>
+            <w:r>
               <w:rPr>
                 <w:lang w:val="es-BO"/>
               </w:rPr>
-            </w:pPr>
-            <w:r>
+              <w:t>un resultado de valor a un usuario. Los casos de uso modelan los</w:t>
+            </w:r>
+          </w:p>
+          <w:p>
+            <w:pPr>
               <w:rPr>
                 <w:lang w:val="es-BO"/>
               </w:rPr>
-              <w:t>un resultado de valor a un usuario. Los casos de uso modelan los</w:t>
-            </w:r>
-          </w:p>
-          <w:p>
-            <w:pPr>
+            </w:pPr>
+            <w:r>
               <w:rPr>
                 <w:lang w:val="es-BO"/>
               </w:rPr>
-            </w:pPr>
-            <w:r>
+              <w:t>requerimientos funcionales del sistema.</w:t>
+            </w:r>
+          </w:p>
+          <w:p>
+            <w:pPr>
               <w:rPr>
                 <w:lang w:val="es-BO"/>
               </w:rPr>
-              <w:t>requerimientos funcionales del sistema.</w:t>
-            </w:r>
-          </w:p>
-          <w:p>
-            <w:pPr>
+            </w:pPr>
+            <w:r>
               <w:rPr>
                 <w:lang w:val="es-BO"/>
               </w:rPr>
-            </w:pPr>
-            <w:r>
+              <w:t>· Todos los casos de uso juntos constituyen el modelo de casos de uso.</w:t>
+            </w:r>
+          </w:p>
+          <w:p>
+            <w:pPr>
               <w:rPr>
                 <w:lang w:val="es-BO"/>
               </w:rPr>
-              <w:t>· Todos los casos de uso juntos constituyen el modelo de casos de uso.</w:t>
-            </w:r>
-          </w:p>
-          <w:p>
-            <w:pPr>
+            </w:pPr>
+            <w:r>
               <w:rPr>
                 <w:lang w:val="es-BO"/>
               </w:rPr>
-            </w:pPr>
-            <w:r>
+              <w:t>· Los casos de uso también guían el proceso de desarrollo (diseño,</w:t>
+            </w:r>
+          </w:p>
+          <w:p>
+            <w:pPr>
               <w:rPr>
                 <w:lang w:val="es-BO"/>
               </w:rPr>
-              <w:t>· Los casos de uso también guían el proceso de desarrollo (diseño,</w:t>
-            </w:r>
-          </w:p>
-          <w:p>
-            <w:pPr>
+            </w:pPr>
+            <w:r>
               <w:rPr>
                 <w:lang w:val="es-BO"/>
               </w:rPr>
-            </w:pPr>
-            <w:r>
+              <w:t>implementación, y prueba). Basándose en los casos de uso los desarrolladores</w:t>
+            </w:r>
+          </w:p>
+          <w:p>
+            <w:pPr>
               <w:rPr>
                 <w:lang w:val="es-BO"/>
               </w:rPr>
-              <w:t>implementación, y prueba). Basándose en los casos de uso los desarrolladores</w:t>
-            </w:r>
-          </w:p>
-          <w:p>
-            <w:pPr>
+            </w:pPr>
+            <w:r>
               <w:rPr>
                 <w:lang w:val="es-BO"/>
               </w:rPr>
-            </w:pPr>
-            <w:r>
+              <w:t>crean una serie de modelos de diseño e implementación que llevan a cabo los</w:t>
+            </w:r>
+          </w:p>
+          <w:p>
+            <w:pPr>
               <w:rPr>
                 <w:lang w:val="es-BO"/>
               </w:rPr>
-              <w:t>crean una serie de modelos de diseño e implementación que llevan a cabo los</w:t>
-            </w:r>
-          </w:p>
-          <w:p>
-            <w:pPr>
+            </w:pPr>
+            <w:r>
               <w:rPr>
                 <w:lang w:val="es-BO"/>
               </w:rPr>
-            </w:pPr>
-            <w:r>
+              <w:t>casos de uso. De este modo los casos de uso no solo inician el proceso de</w:t>
+            </w:r>
+          </w:p>
+          <w:p>
+            <w:pPr>
               <w:rPr>
                 <w:lang w:val="es-BO"/>
               </w:rPr>
-              <w:t>casos de uso. De este modo los casos de uso no solo inician el proceso de</w:t>
-            </w:r>
-          </w:p>
-          <w:p>
-            <w:pPr>
+            </w:pPr>
+            <w:r>
               <w:rPr>
                 <w:lang w:val="es-BO"/>
               </w:rPr>
-            </w:pPr>
-            <w:proofErr w:type="gramStart"/>
-            <w:r>
-              <w:rPr>
-                <w:lang w:val="es-BO"/>
-              </w:rPr>
-              <w:t>desarrollo</w:t>
-            </w:r>
-            <w:proofErr w:type="gramEnd"/>
-            <w:r>
-              <w:rPr>
-                <w:lang w:val="es-BO"/>
-              </w:rPr>
-              <w:t xml:space="preserve"> sino que le proporcionan un hilo conductor, avanza a través de una</w:t>
+              <w:t>desarrollo sino que le proporcionan un hilo conductor, avanza a través de una</w:t>
             </w:r>
           </w:p>
           <w:p>
@@ -21143,50 +20309,21 @@
                 <w:lang w:val="en-US"/>
               </w:rPr>
             </w:pPr>
-            <w:proofErr w:type="gramStart"/>
             <w:r>
               <w:rPr>
                 <w:lang w:val="en-US"/>
               </w:rPr>
               <w:t>URL :</w:t>
             </w:r>
-            <w:proofErr w:type="gramEnd"/>
-            <w:r>
-              <w:rPr>
-                <w:rStyle w:val="Hipervnculo"/>
-                <w:lang w:val="en-US"/>
-              </w:rPr>
-              <w:fldChar w:fldCharType="begin"/>
-            </w:r>
-            <w:r>
-              <w:rPr>
-                <w:rStyle w:val="Hipervnculo"/>
-                <w:rFonts w:ascii="Times New Roman" w:eastAsia="Times New Roman" w:hAnsi="Times New Roman" w:cs="Times New Roman"/>
-                <w:lang w:val="en-US"/>
-              </w:rPr>
-              <w:instrText xml:space="preserve"> HYPERLINK "https://flutter-es.io/" </w:instrText>
-            </w:r>
-            <w:r>
-              <w:rPr>
-                <w:rStyle w:val="Hipervnculo"/>
-                <w:lang w:val="en-US"/>
-              </w:rPr>
-              <w:fldChar w:fldCharType="separate"/>
-            </w:r>
-            <w:r>
-              <w:rPr>
-                <w:rStyle w:val="Hipervnculo"/>
-                <w:lang w:val="en-US"/>
-              </w:rPr>
-              <w:t>https://flutter-es.io/</w:t>
-            </w:r>
-            <w:r>
-              <w:rPr>
-                <w:rStyle w:val="Hipervnculo"/>
-                <w:lang w:val="en-US"/>
-              </w:rPr>
-              <w:fldChar w:fldCharType="end"/>
-            </w:r>
+            <w:hyperlink r:id="rId20" w:history="1">
+              <w:r>
+                <w:rPr>
+                  <w:rStyle w:val="Hipervnculo"/>
+                  <w:lang w:val="en-US"/>
+                </w:rPr>
+                <w:t>https://flutter-es.io/</w:t>
+              </w:r>
+            </w:hyperlink>
             <w:r>
               <w:rPr>
                 <w:lang w:val="en-US"/>
@@ -21225,13 +20362,8 @@
             </w:r>
           </w:p>
           <w:p>
-            <w:proofErr w:type="gramStart"/>
-            <w:r>
-              <w:t>Ambas  metodologías</w:t>
-            </w:r>
-            <w:proofErr w:type="gramEnd"/>
-            <w:r>
-              <w:t xml:space="preserve">  tienen  sus  limitaciones  y debilidades,  así  como  las  metodologías  ágiles son    las    más    adecuadas    para    proyectos pequeños    y medianos,    no    son    las    más adecuadas  para  sistemas  de  gran  escala  que requieran  de  interacciones  complejas  con  otros sistemas, debido a que estos sistemas requieren de un nivel de precisión bastante alto y tienen un gran riesgo de construcción. No sería conveniente implementar una metodología   ágil   para   el   desarrollo   de   un sistema crítico en el cual es necesario el análisis detallado   de   todos   los   requerimientos   para comprender   su   complejidad   e   implicaciones, debido  a  la  complejidad  y  la  extrema  precisión </w:t>
+            <w:r>
+              <w:t xml:space="preserve">Ambas  metodologías  tienen  sus  limitaciones  y debilidades,  así  como  las  metodologías  ágiles son    las    más    adecuadas    para    proyectos pequeños    y medianos,    no    son    las    más adecuadas  para  sistemas  de  gran  escala  que requieran  de  interacciones  complejas  con  otros sistemas, debido a que estos sistemas requieren de un nivel de precisión bastante alto y tienen un gran riesgo de construcción. No sería conveniente implementar una metodología   ágil   para   el   desarrollo   de   un sistema crítico en el cual es necesario el análisis detallado   de   todos   los   requerimientos   para comprender   su   complejidad   e   implicaciones, debido  a  la  complejidad  y  la  extrema  precisión </w:t>
             </w:r>
             <w:proofErr w:type="spellStart"/>
             <w:r>
@@ -22015,50 +21147,21 @@
                 <w:lang w:val="en-US"/>
               </w:rPr>
             </w:pPr>
-            <w:proofErr w:type="gramStart"/>
             <w:r>
               <w:rPr>
                 <w:lang w:val="en-US"/>
               </w:rPr>
               <w:t>URL :</w:t>
             </w:r>
-            <w:proofErr w:type="gramEnd"/>
-            <w:r>
-              <w:rPr>
-                <w:rStyle w:val="Hipervnculo"/>
-                <w:lang w:val="en-US"/>
-              </w:rPr>
-              <w:fldChar w:fldCharType="begin"/>
-            </w:r>
-            <w:r>
-              <w:rPr>
-                <w:rStyle w:val="Hipervnculo"/>
-                <w:rFonts w:ascii="Times New Roman" w:eastAsia="Times New Roman" w:hAnsi="Times New Roman" w:cs="Times New Roman"/>
-                <w:lang w:val="en-US"/>
-              </w:rPr>
-              <w:instrText xml:space="preserve"> HYPERLINK "https://flutter-es.io/" </w:instrText>
-            </w:r>
-            <w:r>
-              <w:rPr>
-                <w:rStyle w:val="Hipervnculo"/>
-                <w:lang w:val="en-US"/>
-              </w:rPr>
-              <w:fldChar w:fldCharType="separate"/>
-            </w:r>
-            <w:r>
-              <w:rPr>
-                <w:rStyle w:val="Hipervnculo"/>
-                <w:lang w:val="en-US"/>
-              </w:rPr>
-              <w:t>https://flutter-es.io/</w:t>
-            </w:r>
-            <w:r>
-              <w:rPr>
-                <w:rStyle w:val="Hipervnculo"/>
-                <w:lang w:val="en-US"/>
-              </w:rPr>
-              <w:fldChar w:fldCharType="end"/>
-            </w:r>
+            <w:hyperlink r:id="rId21" w:history="1">
+              <w:r>
+                <w:rPr>
+                  <w:rStyle w:val="Hipervnculo"/>
+                  <w:lang w:val="en-US"/>
+                </w:rPr>
+                <w:t>https://flutter-es.io/</w:t>
+              </w:r>
+            </w:hyperlink>
             <w:r>
               <w:rPr>
                 <w:lang w:val="en-US"/>
@@ -22097,13 +21200,8 @@
             </w:r>
           </w:p>
           <w:p>
-            <w:proofErr w:type="gramStart"/>
-            <w:r>
-              <w:t>Ambas  metodologías</w:t>
-            </w:r>
-            <w:proofErr w:type="gramEnd"/>
-            <w:r>
-              <w:t xml:space="preserve">  tienen  sus  limitaciones  y debilidades,  así  como  las  metodologías  ágiles son    las    más    adecuadas    para    proyectos pequeños    y medianos,    no    son    las    más adecuadas  para  sistemas  de  gran  escala  que requieran  de  interacciones  complejas  con  otros sistemas, debido a que estos sistemas requieren de un nivel de precisión bastante alto y tienen un gran riesgo de construcción. No sería conveniente implementar una metodología   ágil   para   el   desarrollo   de   un sistema crítico en el cual es necesario el análisis detallado   de   todos   los   requerimientos   para comprender   su   complejidad   e   implicaciones, debido  a  la  complejidad  y  la  extrema  precisión </w:t>
+            <w:r>
+              <w:t xml:space="preserve">Ambas  metodologías  tienen  sus  limitaciones  y debilidades,  así  como  las  metodologías  ágiles son    las    más    adecuadas    para    proyectos pequeños    y medianos,    no    son    las    más adecuadas  para  sistemas  de  gran  escala  que requieran  de  interacciones  complejas  con  otros sistemas, debido a que estos sistemas requieren de un nivel de precisión bastante alto y tienen un gran riesgo de construcción. No sería conveniente implementar una metodología   ágil   para   el   desarrollo   de   un sistema crítico en el cual es necesario el análisis detallado   de   todos   los   requerimientos   para comprender   su   complejidad   e   implicaciones, debido  a  la  complejidad  y  la  extrema  precisión </w:t>
             </w:r>
             <w:r>
               <w:t>que pueda</w:t>
@@ -24085,31 +23183,7 @@
           <w:szCs w:val="24"/>
           <w:lang w:val="es-ES"/>
         </w:rPr>
-        <w:t xml:space="preserve">Las figuras pueden estar blanco y negro o a color. Si se usa color se debe asegurar que la figura tenga sentido si se imprime a blanco </w:t>
-      </w:r>
-      <w:proofErr w:type="gramStart"/>
-      <w:r>
-        <w:rPr>
-          <w:b w:val="0"/>
-          <w:bCs w:val="0"/>
-          <w:i w:val="0"/>
-          <w:sz w:val="24"/>
-          <w:szCs w:val="24"/>
-          <w:lang w:val="es-ES"/>
-        </w:rPr>
-        <w:t>y  negro</w:t>
-      </w:r>
-      <w:proofErr w:type="gramEnd"/>
-      <w:r>
-        <w:rPr>
-          <w:b w:val="0"/>
-          <w:bCs w:val="0"/>
-          <w:i w:val="0"/>
-          <w:sz w:val="24"/>
-          <w:szCs w:val="24"/>
-          <w:lang w:val="es-ES"/>
-        </w:rPr>
-        <w:t>.En la figura 1 se muestran algunas formas.</w:t>
+        <w:t>Las figuras pueden estar blanco y negro o a color. Si se usa color se debe asegurar que la figura tenga sentido si se imprime a blanco y  negro.En la figura 1 se muestran algunas formas.</w:t>
       </w:r>
     </w:p>
     <w:p>
@@ -24215,7 +23289,7 @@
           </mc:Choice>
           <mc:Fallback>
             <w:pict>
-              <v:group w14:anchorId="2E46BC77" id="Lienzo 2" o:spid="_x0000_s1026" editas="canvas" style="width:411.4pt;height:243pt;mso-position-horizontal-relative:char;mso-position-vertical-relative:line" coordsize="52247,30861" o:gfxdata="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">
+              <v:group w14:anchorId="40FDC848" id="Lienzo 2" o:spid="_x0000_s1026" editas="canvas" style="width:411.4pt;height:243pt;mso-position-horizontal-relative:char;mso-position-vertical-relative:line" coordsize="52247,30861" o:gfxdata="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">
                 <v:shapetype id="_x0000_t75" coordsize="21600,21600" o:spt="75" o:preferrelative="t" path="m@4@5l@4@11@9@11@9@5xe" filled="f" stroked="f">
                   <v:stroke joinstyle="miter"/>
                   <v:formulas>
@@ -26862,6 +25936,119 @@
     </w:lvl>
   </w:abstractNum>
   <w:abstractNum w:abstractNumId="18" w15:restartNumberingAfterBreak="0">
+    <w:nsid w:val="3D9E0E57"/>
+    <w:multiLevelType w:val="hybridMultilevel"/>
+    <w:tmpl w:val="9E3CD1F6"/>
+    <w:lvl w:ilvl="0" w:tplc="080A0005">
+      <w:start w:val="1"/>
+      <w:numFmt w:val="bullet"/>
+      <w:lvlText w:val=""/>
+      <w:lvlJc w:val="left"/>
+      <w:pPr>
+        <w:ind w:left="720" w:hanging="360"/>
+      </w:pPr>
+      <w:rPr>
+        <w:rFonts w:ascii="Wingdings" w:hAnsi="Wingdings" w:hint="default"/>
+      </w:rPr>
+    </w:lvl>
+    <w:lvl w:ilvl="1" w:tplc="080A0003" w:tentative="1">
+      <w:start w:val="1"/>
+      <w:numFmt w:val="bullet"/>
+      <w:lvlText w:val="o"/>
+      <w:lvlJc w:val="left"/>
+      <w:pPr>
+        <w:ind w:left="1440" w:hanging="360"/>
+      </w:pPr>
+      <w:rPr>
+        <w:rFonts w:ascii="Courier New" w:hAnsi="Courier New" w:cs="Courier New" w:hint="default"/>
+      </w:rPr>
+    </w:lvl>
+    <w:lvl w:ilvl="2" w:tplc="080A0005" w:tentative="1">
+      <w:start w:val="1"/>
+      <w:numFmt w:val="bullet"/>
+      <w:lvlText w:val=""/>
+      <w:lvlJc w:val="left"/>
+      <w:pPr>
+        <w:ind w:left="2160" w:hanging="360"/>
+      </w:pPr>
+      <w:rPr>
+        <w:rFonts w:ascii="Wingdings" w:hAnsi="Wingdings" w:hint="default"/>
+      </w:rPr>
+    </w:lvl>
+    <w:lvl w:ilvl="3" w:tplc="080A0001" w:tentative="1">
+      <w:start w:val="1"/>
+      <w:numFmt w:val="bullet"/>
+      <w:lvlText w:val=""/>
+      <w:lvlJc w:val="left"/>
+      <w:pPr>
+        <w:ind w:left="2880" w:hanging="360"/>
+      </w:pPr>
+      <w:rPr>
+        <w:rFonts w:ascii="Symbol" w:hAnsi="Symbol" w:hint="default"/>
+      </w:rPr>
+    </w:lvl>
+    <w:lvl w:ilvl="4" w:tplc="080A0003" w:tentative="1">
+      <w:start w:val="1"/>
+      <w:numFmt w:val="bullet"/>
+      <w:lvlText w:val="o"/>
+      <w:lvlJc w:val="left"/>
+      <w:pPr>
+        <w:ind w:left="3600" w:hanging="360"/>
+      </w:pPr>
+      <w:rPr>
+        <w:rFonts w:ascii="Courier New" w:hAnsi="Courier New" w:cs="Courier New" w:hint="default"/>
+      </w:rPr>
+    </w:lvl>
+    <w:lvl w:ilvl="5" w:tplc="080A0005" w:tentative="1">
+      <w:start w:val="1"/>
+      <w:numFmt w:val="bullet"/>
+      <w:lvlText w:val=""/>
+      <w:lvlJc w:val="left"/>
+      <w:pPr>
+        <w:ind w:left="4320" w:hanging="360"/>
+      </w:pPr>
+      <w:rPr>
+        <w:rFonts w:ascii="Wingdings" w:hAnsi="Wingdings" w:hint="default"/>
+      </w:rPr>
+    </w:lvl>
+    <w:lvl w:ilvl="6" w:tplc="080A0001" w:tentative="1">
+      <w:start w:val="1"/>
+      <w:numFmt w:val="bullet"/>
+      <w:lvlText w:val=""/>
+      <w:lvlJc w:val="left"/>
+      <w:pPr>
+        <w:ind w:left="5040" w:hanging="360"/>
+      </w:pPr>
+      <w:rPr>
+        <w:rFonts w:ascii="Symbol" w:hAnsi="Symbol" w:hint="default"/>
+      </w:rPr>
+    </w:lvl>
+    <w:lvl w:ilvl="7" w:tplc="080A0003" w:tentative="1">
+      <w:start w:val="1"/>
+      <w:numFmt w:val="bullet"/>
+      <w:lvlText w:val="o"/>
+      <w:lvlJc w:val="left"/>
+      <w:pPr>
+        <w:ind w:left="5760" w:hanging="360"/>
+      </w:pPr>
+      <w:rPr>
+        <w:rFonts w:ascii="Courier New" w:hAnsi="Courier New" w:cs="Courier New" w:hint="default"/>
+      </w:rPr>
+    </w:lvl>
+    <w:lvl w:ilvl="8" w:tplc="080A0005" w:tentative="1">
+      <w:start w:val="1"/>
+      <w:numFmt w:val="bullet"/>
+      <w:lvlText w:val=""/>
+      <w:lvlJc w:val="left"/>
+      <w:pPr>
+        <w:ind w:left="6480" w:hanging="360"/>
+      </w:pPr>
+      <w:rPr>
+        <w:rFonts w:ascii="Wingdings" w:hAnsi="Wingdings" w:hint="default"/>
+      </w:rPr>
+    </w:lvl>
+  </w:abstractNum>
+  <w:abstractNum w:abstractNumId="19" w15:restartNumberingAfterBreak="0">
     <w:nsid w:val="445F312A"/>
     <w:multiLevelType w:val="hybridMultilevel"/>
     <w:tmpl w:val="B7444ABA"/>
@@ -26974,7 +26161,7 @@
       </w:rPr>
     </w:lvl>
   </w:abstractNum>
-  <w:abstractNum w:abstractNumId="19" w15:restartNumberingAfterBreak="0">
+  <w:abstractNum w:abstractNumId="20" w15:restartNumberingAfterBreak="0">
     <w:nsid w:val="4CCA1BA2"/>
     <w:multiLevelType w:val="hybridMultilevel"/>
     <w:tmpl w:val="A1AE150C"/>
@@ -27087,7 +26274,7 @@
       </w:rPr>
     </w:lvl>
   </w:abstractNum>
-  <w:abstractNum w:abstractNumId="20" w15:restartNumberingAfterBreak="0">
+  <w:abstractNum w:abstractNumId="21" w15:restartNumberingAfterBreak="0">
     <w:nsid w:val="536D335B"/>
     <w:multiLevelType w:val="hybridMultilevel"/>
     <w:tmpl w:val="AEB0305A"/>
@@ -27200,7 +26387,7 @@
       </w:rPr>
     </w:lvl>
   </w:abstractNum>
-  <w:abstractNum w:abstractNumId="21" w15:restartNumberingAfterBreak="0">
+  <w:abstractNum w:abstractNumId="22" w15:restartNumberingAfterBreak="0">
     <w:nsid w:val="586726C6"/>
     <w:multiLevelType w:val="hybridMultilevel"/>
     <w:tmpl w:val="647A20C0"/>
@@ -27313,7 +26500,120 @@
       </w:rPr>
     </w:lvl>
   </w:abstractNum>
-  <w:abstractNum w:abstractNumId="22" w15:restartNumberingAfterBreak="0">
+  <w:abstractNum w:abstractNumId="23" w15:restartNumberingAfterBreak="0">
+    <w:nsid w:val="70A3755D"/>
+    <w:multiLevelType w:val="hybridMultilevel"/>
+    <w:tmpl w:val="95820180"/>
+    <w:lvl w:ilvl="0" w:tplc="080A0005">
+      <w:start w:val="1"/>
+      <w:numFmt w:val="bullet"/>
+      <w:lvlText w:val=""/>
+      <w:lvlJc w:val="left"/>
+      <w:pPr>
+        <w:ind w:left="720" w:hanging="360"/>
+      </w:pPr>
+      <w:rPr>
+        <w:rFonts w:ascii="Wingdings" w:hAnsi="Wingdings" w:hint="default"/>
+      </w:rPr>
+    </w:lvl>
+    <w:lvl w:ilvl="1" w:tplc="080A0003" w:tentative="1">
+      <w:start w:val="1"/>
+      <w:numFmt w:val="bullet"/>
+      <w:lvlText w:val="o"/>
+      <w:lvlJc w:val="left"/>
+      <w:pPr>
+        <w:ind w:left="1440" w:hanging="360"/>
+      </w:pPr>
+      <w:rPr>
+        <w:rFonts w:ascii="Courier New" w:hAnsi="Courier New" w:cs="Courier New" w:hint="default"/>
+      </w:rPr>
+    </w:lvl>
+    <w:lvl w:ilvl="2" w:tplc="080A0005" w:tentative="1">
+      <w:start w:val="1"/>
+      <w:numFmt w:val="bullet"/>
+      <w:lvlText w:val=""/>
+      <w:lvlJc w:val="left"/>
+      <w:pPr>
+        <w:ind w:left="2160" w:hanging="360"/>
+      </w:pPr>
+      <w:rPr>
+        <w:rFonts w:ascii="Wingdings" w:hAnsi="Wingdings" w:hint="default"/>
+      </w:rPr>
+    </w:lvl>
+    <w:lvl w:ilvl="3" w:tplc="080A0001" w:tentative="1">
+      <w:start w:val="1"/>
+      <w:numFmt w:val="bullet"/>
+      <w:lvlText w:val=""/>
+      <w:lvlJc w:val="left"/>
+      <w:pPr>
+        <w:ind w:left="2880" w:hanging="360"/>
+      </w:pPr>
+      <w:rPr>
+        <w:rFonts w:ascii="Symbol" w:hAnsi="Symbol" w:hint="default"/>
+      </w:rPr>
+    </w:lvl>
+    <w:lvl w:ilvl="4" w:tplc="080A0003" w:tentative="1">
+      <w:start w:val="1"/>
+      <w:numFmt w:val="bullet"/>
+      <w:lvlText w:val="o"/>
+      <w:lvlJc w:val="left"/>
+      <w:pPr>
+        <w:ind w:left="3600" w:hanging="360"/>
+      </w:pPr>
+      <w:rPr>
+        <w:rFonts w:ascii="Courier New" w:hAnsi="Courier New" w:cs="Courier New" w:hint="default"/>
+      </w:rPr>
+    </w:lvl>
+    <w:lvl w:ilvl="5" w:tplc="080A0005" w:tentative="1">
+      <w:start w:val="1"/>
+      <w:numFmt w:val="bullet"/>
+      <w:lvlText w:val=""/>
+      <w:lvlJc w:val="left"/>
+      <w:pPr>
+        <w:ind w:left="4320" w:hanging="360"/>
+      </w:pPr>
+      <w:rPr>
+        <w:rFonts w:ascii="Wingdings" w:hAnsi="Wingdings" w:hint="default"/>
+      </w:rPr>
+    </w:lvl>
+    <w:lvl w:ilvl="6" w:tplc="080A0001" w:tentative="1">
+      <w:start w:val="1"/>
+      <w:numFmt w:val="bullet"/>
+      <w:lvlText w:val=""/>
+      <w:lvlJc w:val="left"/>
+      <w:pPr>
+        <w:ind w:left="5040" w:hanging="360"/>
+      </w:pPr>
+      <w:rPr>
+        <w:rFonts w:ascii="Symbol" w:hAnsi="Symbol" w:hint="default"/>
+      </w:rPr>
+    </w:lvl>
+    <w:lvl w:ilvl="7" w:tplc="080A0003" w:tentative="1">
+      <w:start w:val="1"/>
+      <w:numFmt w:val="bullet"/>
+      <w:lvlText w:val="o"/>
+      <w:lvlJc w:val="left"/>
+      <w:pPr>
+        <w:ind w:left="5760" w:hanging="360"/>
+      </w:pPr>
+      <w:rPr>
+        <w:rFonts w:ascii="Courier New" w:hAnsi="Courier New" w:cs="Courier New" w:hint="default"/>
+      </w:rPr>
+    </w:lvl>
+    <w:lvl w:ilvl="8" w:tplc="080A0005" w:tentative="1">
+      <w:start w:val="1"/>
+      <w:numFmt w:val="bullet"/>
+      <w:lvlText w:val=""/>
+      <w:lvlJc w:val="left"/>
+      <w:pPr>
+        <w:ind w:left="6480" w:hanging="360"/>
+      </w:pPr>
+      <w:rPr>
+        <w:rFonts w:ascii="Wingdings" w:hAnsi="Wingdings" w:hint="default"/>
+      </w:rPr>
+    </w:lvl>
+  </w:abstractNum>
+  <w:abstractNum w:abstractNumId="24" w15:restartNumberingAfterBreak="0">
     <w:nsid w:val="7C075FFB"/>
     <w:multiLevelType w:val="hybridMultilevel"/>
     <w:tmpl w:val="88EC465C"/>
@@ -27426,7 +26726,7 @@
       </w:rPr>
     </w:lvl>
   </w:abstractNum>
-  <w:abstractNum w:abstractNumId="23" w15:restartNumberingAfterBreak="0">
+  <w:abstractNum w:abstractNumId="25" w15:restartNumberingAfterBreak="0">
     <w:nsid w:val="7FA06626"/>
     <w:multiLevelType w:val="hybridMultilevel"/>
     <w:tmpl w:val="39107116"/>
@@ -27579,7 +26879,7 @@
     <w:abstractNumId w:val="14"/>
   </w:num>
   <w:num w:numId="14">
-    <w:abstractNumId w:val="23"/>
+    <w:abstractNumId w:val="25"/>
   </w:num>
   <w:num w:numId="15">
     <w:abstractNumId w:val="13"/>
@@ -27588,19 +26888,19 @@
     <w:abstractNumId w:val="17"/>
   </w:num>
   <w:num w:numId="17">
-    <w:abstractNumId w:val="18"/>
+    <w:abstractNumId w:val="19"/>
   </w:num>
   <w:num w:numId="18">
-    <w:abstractNumId w:val="20"/>
+    <w:abstractNumId w:val="21"/>
   </w:num>
   <w:num w:numId="19">
-    <w:abstractNumId w:val="19"/>
+    <w:abstractNumId w:val="20"/>
   </w:num>
   <w:num w:numId="20">
     <w:abstractNumId w:val="11"/>
   </w:num>
   <w:num w:numId="21">
-    <w:abstractNumId w:val="21"/>
+    <w:abstractNumId w:val="22"/>
   </w:num>
   <w:num w:numId="22">
     <w:abstractNumId w:val="16"/>
@@ -27609,7 +26909,13 @@
     <w:abstractNumId w:val="10"/>
   </w:num>
   <w:num w:numId="24">
-    <w:abstractNumId w:val="22"/>
+    <w:abstractNumId w:val="24"/>
+  </w:num>
+  <w:num w:numId="25">
+    <w:abstractNumId w:val="18"/>
+  </w:num>
+  <w:num w:numId="26">
+    <w:abstractNumId w:val="23"/>
   </w:num>
 </w:numbering>
 </file>
@@ -27724,6 +27030,7 @@
     <w:lsdException w:name="HTML Sample" w:semiHidden="1" w:unhideWhenUsed="1"/>
     <w:lsdException w:name="HTML Typewriter" w:semiHidden="1" w:unhideWhenUsed="1"/>
     <w:lsdException w:name="HTML Variable" w:semiHidden="1" w:unhideWhenUsed="1"/>
+    <w:lsdException w:name="Normal Table" w:semiHidden="1" w:unhideWhenUsed="1"/>
     <w:lsdException w:name="annotation subject" w:semiHidden="1" w:unhideWhenUsed="1"/>
     <w:lsdException w:name="No List" w:semiHidden="1" w:unhideWhenUsed="1"/>
     <w:lsdException w:name="Outline List 1" w:semiHidden="1" w:unhideWhenUsed="1"/>
@@ -27770,7 +27077,9 @@
     <w:lsdException w:name="Table Subtle 2" w:semiHidden="1" w:unhideWhenUsed="1"/>
     <w:lsdException w:name="Table Web 1" w:semiHidden="1" w:unhideWhenUsed="1"/>
     <w:lsdException w:name="Table Web 2" w:semiHidden="1" w:unhideWhenUsed="1"/>
+    <w:lsdException w:name="Table Web 3" w:semiHidden="1" w:unhideWhenUsed="1"/>
     <w:lsdException w:name="Balloon Text" w:semiHidden="1" w:unhideWhenUsed="1"/>
+    <w:lsdException w:name="Table Theme" w:semiHidden="1" w:unhideWhenUsed="1"/>
     <w:lsdException w:name="Placeholder Text" w:semiHidden="1" w:uiPriority="99"/>
     <w:lsdException w:name="No Spacing" w:uiPriority="1" w:qFormat="1"/>
     <w:lsdException w:name="Light Shading" w:uiPriority="60"/>
@@ -28030,7 +27339,7 @@
     <w:link w:val="Ttulo2Car"/>
     <w:autoRedefine/>
     <w:qFormat/>
-    <w:rsid w:val="00612F41"/>
+    <w:rsid w:val="0067593E"/>
     <w:pPr>
       <w:keepNext/>
       <w:spacing w:line="480" w:lineRule="auto"/>
@@ -28640,7 +27949,7 @@
     <w:name w:val="Título 2 Car"/>
     <w:basedOn w:val="Fuentedeprrafopredeter"/>
     <w:link w:val="Ttulo2"/>
-    <w:rsid w:val="00573BA4"/>
+    <w:rsid w:val="0067593E"/>
     <w:rPr>
       <w:rFonts w:cs="Arial"/>
       <w:b/>
@@ -28648,7 +27957,7 @@
       <w:iCs/>
       <w:sz w:val="24"/>
       <w:szCs w:val="28"/>
-      <w:lang w:val="en-US" w:eastAsia="en-US"/>
+      <w:lang w:val="es-MX" w:eastAsia="en-US"/>
     </w:rPr>
   </w:style>
   <w:style w:type="table" w:styleId="Tablaconcuadrcula">
@@ -29219,7 +28528,7 @@
 </file>
 
 <file path=customXml/itemProps1.xml><?xml version="1.0" encoding="utf-8"?>
-<ds:datastoreItem xmlns:ds="http://schemas.openxmlformats.org/officeDocument/2006/customXml" ds:itemID="{6B266524-58BF-4E63-88E8-AEA818B0D5FB}">
+<ds:datastoreItem xmlns:ds="http://schemas.openxmlformats.org/officeDocument/2006/customXml" ds:itemID="{4DC42A73-5712-4A88-B05C-81162A495C91}">
   <ds:schemaRefs>
     <ds:schemaRef ds:uri="http://schemas.openxmlformats.org/officeDocument/2006/bibliography"/>
   </ds:schemaRefs>

</xml_diff>